<commit_message>
Content of pages insertion
</commit_message>
<xml_diff>
--- a/other/journal.docx
+++ b/other/journal.docx
@@ -66,43 +66,7 @@
           <w:bCs/>
           <w:lang w:val="el-GR"/>
         </w:rPr>
-        <w:t xml:space="preserve">1. </w:t>
-      </w:r>
-      <w:proofErr w:type="spellStart"/>
-      <w:r>
-        <w:rPr>
-          <w:b/>
-          <w:bCs/>
-          <w:lang w:val="el-GR"/>
-        </w:rPr>
-        <w:t>Issues</w:t>
-      </w:r>
-      <w:proofErr w:type="spellEnd"/>
-      <w:r>
-        <w:rPr>
-          <w:b/>
-          <w:bCs/>
-          <w:lang w:val="el-GR"/>
-        </w:rPr>
-        <w:t xml:space="preserve"> </w:t>
-      </w:r>
-      <w:proofErr w:type="spellStart"/>
-      <w:r>
-        <w:rPr>
-          <w:b/>
-          <w:bCs/>
-          <w:lang w:val="el-GR"/>
-        </w:rPr>
-        <w:t>Discussed</w:t>
-      </w:r>
-      <w:proofErr w:type="spellEnd"/>
-      <w:r>
-        <w:rPr>
-          <w:b/>
-          <w:bCs/>
-          <w:lang w:val="el-GR"/>
-        </w:rPr>
-        <w:t>:</w:t>
+        <w:t>1. Issues Discussed:</w:t>
       </w:r>
     </w:p>
     <w:p>
@@ -220,43 +184,7 @@
           <w:bCs/>
           <w:lang w:val="el-GR"/>
         </w:rPr>
-        <w:t xml:space="preserve">2. </w:t>
-      </w:r>
-      <w:proofErr w:type="spellStart"/>
-      <w:r>
-        <w:rPr>
-          <w:b/>
-          <w:bCs/>
-          <w:lang w:val="el-GR"/>
-        </w:rPr>
-        <w:t>Decisions</w:t>
-      </w:r>
-      <w:proofErr w:type="spellEnd"/>
-      <w:r>
-        <w:rPr>
-          <w:b/>
-          <w:bCs/>
-          <w:lang w:val="el-GR"/>
-        </w:rPr>
-        <w:t xml:space="preserve"> </w:t>
-      </w:r>
-      <w:proofErr w:type="spellStart"/>
-      <w:r>
-        <w:rPr>
-          <w:b/>
-          <w:bCs/>
-          <w:lang w:val="el-GR"/>
-        </w:rPr>
-        <w:t>Made</w:t>
-      </w:r>
-      <w:proofErr w:type="spellEnd"/>
-      <w:r>
-        <w:rPr>
-          <w:b/>
-          <w:bCs/>
-          <w:lang w:val="el-GR"/>
-        </w:rPr>
-        <w:t>:</w:t>
+        <w:t>2. Decisions Made:</w:t>
       </w:r>
     </w:p>
     <w:p>
@@ -410,7 +338,7 @@
           <w:lang w:val="el-GR"/>
         </w:rPr>
         <w:pict w14:anchorId="6BFD3A2E">
-          <v:rect id="_x0000_i1037" style="width:0;height:1.5pt" o:hralign="center" o:hrstd="t" o:hr="t" fillcolor="#a0a0a0" stroked="f"/>
+          <v:rect id="_x0000_i1025" style="width:0;height:1.5pt" o:hralign="center" o:hrstd="t" o:hr="t" fillcolor="#a0a0a0" stroked="f"/>
         </w:pict>
       </w:r>
     </w:p>
@@ -478,43 +406,7 @@
           <w:bCs/>
           <w:lang w:val="el-GR"/>
         </w:rPr>
-        <w:t xml:space="preserve">1. </w:t>
-      </w:r>
-      <w:proofErr w:type="spellStart"/>
-      <w:r>
-        <w:rPr>
-          <w:b/>
-          <w:bCs/>
-          <w:lang w:val="el-GR"/>
-        </w:rPr>
-        <w:t>Issues</w:t>
-      </w:r>
-      <w:proofErr w:type="spellEnd"/>
-      <w:r>
-        <w:rPr>
-          <w:b/>
-          <w:bCs/>
-          <w:lang w:val="el-GR"/>
-        </w:rPr>
-        <w:t xml:space="preserve"> </w:t>
-      </w:r>
-      <w:proofErr w:type="spellStart"/>
-      <w:r>
-        <w:rPr>
-          <w:b/>
-          <w:bCs/>
-          <w:lang w:val="el-GR"/>
-        </w:rPr>
-        <w:t>Discussed</w:t>
-      </w:r>
-      <w:proofErr w:type="spellEnd"/>
-      <w:r>
-        <w:rPr>
-          <w:b/>
-          <w:bCs/>
-          <w:lang w:val="el-GR"/>
-        </w:rPr>
-        <w:t>:</w:t>
+        <w:t>1. Issues Discussed:</w:t>
       </w:r>
     </w:p>
     <w:p>
@@ -593,43 +485,7 @@
           <w:bCs/>
           <w:lang w:val="el-GR"/>
         </w:rPr>
-        <w:t xml:space="preserve">2. </w:t>
-      </w:r>
-      <w:proofErr w:type="spellStart"/>
-      <w:r>
-        <w:rPr>
-          <w:b/>
-          <w:bCs/>
-          <w:lang w:val="el-GR"/>
-        </w:rPr>
-        <w:t>Decisions</w:t>
-      </w:r>
-      <w:proofErr w:type="spellEnd"/>
-      <w:r>
-        <w:rPr>
-          <w:b/>
-          <w:bCs/>
-          <w:lang w:val="el-GR"/>
-        </w:rPr>
-        <w:t xml:space="preserve"> </w:t>
-      </w:r>
-      <w:proofErr w:type="spellStart"/>
-      <w:r>
-        <w:rPr>
-          <w:b/>
-          <w:bCs/>
-          <w:lang w:val="el-GR"/>
-        </w:rPr>
-        <w:t>Made</w:t>
-      </w:r>
-      <w:proofErr w:type="spellEnd"/>
-      <w:r>
-        <w:rPr>
-          <w:b/>
-          <w:bCs/>
-          <w:lang w:val="el-GR"/>
-        </w:rPr>
-        <w:t>:</w:t>
+        <w:t>2. Decisions Made:</w:t>
       </w:r>
     </w:p>
     <w:p>
@@ -758,7 +614,7 @@
           <w:lang w:val="el-GR"/>
         </w:rPr>
         <w:pict w14:anchorId="6CADDC89">
-          <v:rect id="_x0000_i1038" style="width:0;height:1.5pt" o:hralign="center" o:hrstd="t" o:hr="t" fillcolor="#a0a0a0" stroked="f"/>
+          <v:rect id="_x0000_i1026" style="width:0;height:1.5pt" o:hralign="center" o:hrstd="t" o:hr="t" fillcolor="#a0a0a0" stroked="f"/>
         </w:pict>
       </w:r>
     </w:p>
@@ -826,43 +682,7 @@
           <w:bCs/>
           <w:lang w:val="el-GR"/>
         </w:rPr>
-        <w:t xml:space="preserve">1. </w:t>
-      </w:r>
-      <w:proofErr w:type="spellStart"/>
-      <w:r>
-        <w:rPr>
-          <w:b/>
-          <w:bCs/>
-          <w:lang w:val="el-GR"/>
-        </w:rPr>
-        <w:t>Issues</w:t>
-      </w:r>
-      <w:proofErr w:type="spellEnd"/>
-      <w:r>
-        <w:rPr>
-          <w:b/>
-          <w:bCs/>
-          <w:lang w:val="el-GR"/>
-        </w:rPr>
-        <w:t xml:space="preserve"> </w:t>
-      </w:r>
-      <w:proofErr w:type="spellStart"/>
-      <w:r>
-        <w:rPr>
-          <w:b/>
-          <w:bCs/>
-          <w:lang w:val="el-GR"/>
-        </w:rPr>
-        <w:t>Discussed</w:t>
-      </w:r>
-      <w:proofErr w:type="spellEnd"/>
-      <w:r>
-        <w:rPr>
-          <w:b/>
-          <w:bCs/>
-          <w:lang w:val="el-GR"/>
-        </w:rPr>
-        <w:t>:</w:t>
+        <w:t>1. Issues Discussed:</w:t>
       </w:r>
     </w:p>
     <w:p>
@@ -928,43 +748,7 @@
           <w:bCs/>
           <w:lang w:val="el-GR"/>
         </w:rPr>
-        <w:t xml:space="preserve">2. </w:t>
-      </w:r>
-      <w:proofErr w:type="spellStart"/>
-      <w:r>
-        <w:rPr>
-          <w:b/>
-          <w:bCs/>
-          <w:lang w:val="el-GR"/>
-        </w:rPr>
-        <w:t>Decisions</w:t>
-      </w:r>
-      <w:proofErr w:type="spellEnd"/>
-      <w:r>
-        <w:rPr>
-          <w:b/>
-          <w:bCs/>
-          <w:lang w:val="el-GR"/>
-        </w:rPr>
-        <w:t xml:space="preserve"> </w:t>
-      </w:r>
-      <w:proofErr w:type="spellStart"/>
-      <w:r>
-        <w:rPr>
-          <w:b/>
-          <w:bCs/>
-          <w:lang w:val="el-GR"/>
-        </w:rPr>
-        <w:t>Made</w:t>
-      </w:r>
-      <w:proofErr w:type="spellEnd"/>
-      <w:r>
-        <w:rPr>
-          <w:b/>
-          <w:bCs/>
-          <w:lang w:val="el-GR"/>
-        </w:rPr>
-        <w:t>:</w:t>
+        <w:t>2. Decisions Made:</w:t>
       </w:r>
     </w:p>
     <w:p>
@@ -1120,6 +904,890 @@
         </w:rPr>
         <w:t xml:space="preserve"> Finalize the GitHub integration and check for broken links.</w:t>
       </w:r>
+    </w:p>
+    <w:p>
+      <w:pPr>
+        <w:ind w:left="720"/>
+        <w:rPr>
+          <w:b/>
+          <w:bCs/>
+          <w:lang w:val="en-US"/>
+        </w:rPr>
+      </w:pPr>
+    </w:p>
+    <w:p>
+      <w:pPr>
+        <w:ind w:left="720"/>
+        <w:rPr>
+          <w:b/>
+          <w:bCs/>
+          <w:lang w:val="en-US"/>
+        </w:rPr>
+      </w:pPr>
+      <w:r>
+        <w:rPr>
+          <w:lang w:val="el-GR"/>
+        </w:rPr>
+        <w:pict w14:anchorId="7F51E850">
+          <v:rect id="_x0000_i1043" style="width:0;height:1.5pt" o:hralign="center" o:hrstd="t" o:hr="t" fillcolor="#a0a0a0" stroked="f"/>
+        </w:pict>
+      </w:r>
+    </w:p>
+    <w:p>
+      <w:pPr>
+        <w:ind w:left="720"/>
+        <w:rPr>
+          <w:b/>
+          <w:bCs/>
+          <w:lang w:val="en-US"/>
+        </w:rPr>
+      </w:pPr>
+      <w:r>
+        <w:rPr>
+          <w:b/>
+          <w:bCs/>
+          <w:lang w:val="en-US"/>
+        </w:rPr>
+        <w:t>Meeting Journal - Entry #4</w:t>
+      </w:r>
+    </w:p>
+    <w:p>
+      <w:pPr>
+        <w:ind w:left="720"/>
+        <w:rPr>
+          <w:lang w:val="en-US"/>
+        </w:rPr>
+      </w:pPr>
+      <w:r>
+        <w:rPr>
+          <w:b/>
+          <w:bCs/>
+          <w:lang w:val="en-US"/>
+        </w:rPr>
+        <w:t>Date:</w:t>
+      </w:r>
+      <w:r>
+        <w:rPr>
+          <w:lang w:val="en-US"/>
+        </w:rPr>
+        <w:t xml:space="preserve"> 09/12/2025 (Week 7) </w:t>
+      </w:r>
+      <w:r>
+        <w:rPr>
+          <w:b/>
+          <w:bCs/>
+          <w:lang w:val="en-US"/>
+        </w:rPr>
+        <w:t>Attendees:</w:t>
+      </w:r>
+      <w:r>
+        <w:rPr>
+          <w:lang w:val="en-US"/>
+        </w:rPr>
+        <w:t xml:space="preserve"> Marina (Leader), Georgia, Mary, Dimitris, Kostantinos.</w:t>
+      </w:r>
+    </w:p>
+    <w:p>
+      <w:pPr>
+        <w:ind w:left="720"/>
+        <w:rPr>
+          <w:lang w:val="el-GR"/>
+        </w:rPr>
+      </w:pPr>
+      <w:r>
+        <w:rPr>
+          <w:b/>
+          <w:bCs/>
+          <w:lang w:val="el-GR"/>
+        </w:rPr>
+        <w:t>1. Issues Discussed:</w:t>
+      </w:r>
+    </w:p>
+    <w:p>
+      <w:pPr>
+        <w:numPr>
+          <w:ilvl w:val="0"/>
+          <w:numId w:val="13"/>
+        </w:numPr>
+        <w:rPr>
+          <w:lang w:val="en-US"/>
+        </w:rPr>
+      </w:pPr>
+      <w:r>
+        <w:rPr>
+          <w:b/>
+          <w:bCs/>
+          <w:lang w:val="en-US"/>
+        </w:rPr>
+        <w:t>CSS &amp; Design Consistency:</w:t>
+      </w:r>
+      <w:r>
+        <w:rPr>
+          <w:lang w:val="en-US"/>
+        </w:rPr>
+        <w:t xml:space="preserve"> We reviewed the initial look of the website. The team felt the layout was too "tight," so we discussed adding more whitespace and using a cleaner font (Outfit).</w:t>
+      </w:r>
+    </w:p>
+    <w:p>
+      <w:pPr>
+        <w:numPr>
+          <w:ilvl w:val="0"/>
+          <w:numId w:val="13"/>
+        </w:numPr>
+        <w:rPr>
+          <w:lang w:val="en-US"/>
+        </w:rPr>
+      </w:pPr>
+      <w:r>
+        <w:rPr>
+          <w:b/>
+          <w:bCs/>
+          <w:lang w:val="en-US"/>
+        </w:rPr>
+        <w:t>Navigation Problems:</w:t>
+      </w:r>
+      <w:r>
+        <w:rPr>
+          <w:lang w:val="en-US"/>
+        </w:rPr>
+        <w:t xml:space="preserve"> We noticed that users could get "stuck" inside a module (e.g., inside Energy) without an easy way to jump to Waste or Transport.</w:t>
+      </w:r>
+    </w:p>
+    <w:p>
+      <w:pPr>
+        <w:numPr>
+          <w:ilvl w:val="0"/>
+          <w:numId w:val="13"/>
+        </w:numPr>
+        <w:rPr>
+          <w:lang w:val="en-US"/>
+        </w:rPr>
+      </w:pPr>
+      <w:r>
+        <w:rPr>
+          <w:b/>
+          <w:bCs/>
+          <w:lang w:val="en-US"/>
+        </w:rPr>
+        <w:t>Mobile Responsiveness:</w:t>
+      </w:r>
+      <w:r>
+        <w:rPr>
+          <w:lang w:val="en-US"/>
+        </w:rPr>
+        <w:t xml:space="preserve"> We verified that the site needs to work on mobile phones since the handout requires "Ease of use."</w:t>
+      </w:r>
+    </w:p>
+    <w:p>
+      <w:pPr>
+        <w:ind w:left="720"/>
+        <w:rPr>
+          <w:lang w:val="el-GR"/>
+        </w:rPr>
+      </w:pPr>
+      <w:r>
+        <w:rPr>
+          <w:b/>
+          <w:bCs/>
+          <w:lang w:val="el-GR"/>
+        </w:rPr>
+        <w:t>2. Decisions Made:</w:t>
+      </w:r>
+    </w:p>
+    <w:p>
+      <w:pPr>
+        <w:numPr>
+          <w:ilvl w:val="0"/>
+          <w:numId w:val="14"/>
+        </w:numPr>
+        <w:rPr>
+          <w:lang w:val="en-US"/>
+        </w:rPr>
+      </w:pPr>
+      <w:r>
+        <w:rPr>
+          <w:b/>
+          <w:bCs/>
+          <w:lang w:val="en-US"/>
+        </w:rPr>
+        <w:t>Menu Upgrade:</w:t>
+      </w:r>
+      <w:r>
+        <w:rPr>
+          <w:lang w:val="en-US"/>
+        </w:rPr>
+        <w:t xml:space="preserve"> I (Marina) will upgrade the simple navigation bar to a </w:t>
+      </w:r>
+      <w:r>
+        <w:rPr>
+          <w:b/>
+          <w:bCs/>
+          <w:lang w:val="en-US"/>
+        </w:rPr>
+        <w:t>Dropdown Menu</w:t>
+      </w:r>
+      <w:r>
+        <w:rPr>
+          <w:lang w:val="en-US"/>
+        </w:rPr>
+        <w:t xml:space="preserve"> structure so users can access any page from anywhere.</w:t>
+      </w:r>
+    </w:p>
+    <w:p>
+      <w:pPr>
+        <w:numPr>
+          <w:ilvl w:val="0"/>
+          <w:numId w:val="14"/>
+        </w:numPr>
+        <w:rPr>
+          <w:lang w:val="en-US"/>
+        </w:rPr>
+      </w:pPr>
+      <w:r>
+        <w:rPr>
+          <w:b/>
+          <w:bCs/>
+          <w:lang w:val="en-US"/>
+        </w:rPr>
+        <w:t>Styling:</w:t>
+      </w:r>
+      <w:r>
+        <w:rPr>
+          <w:lang w:val="en-US"/>
+        </w:rPr>
+        <w:t xml:space="preserve"> We finalized the color palette (Emerald Green/Dark Slate) and agreed to use Flexbox and Grid for the layout to ensure the cards and text align correctly.</w:t>
+      </w:r>
+    </w:p>
+    <w:p>
+      <w:pPr>
+        <w:ind w:left="720"/>
+        <w:rPr>
+          <w:lang w:val="en-US"/>
+        </w:rPr>
+      </w:pPr>
+      <w:r>
+        <w:rPr>
+          <w:b/>
+          <w:bCs/>
+          <w:lang w:val="en-US"/>
+        </w:rPr>
+        <w:t>3. Action Items for This Week:</w:t>
+      </w:r>
+    </w:p>
+    <w:p>
+      <w:pPr>
+        <w:numPr>
+          <w:ilvl w:val="0"/>
+          <w:numId w:val="15"/>
+        </w:numPr>
+        <w:rPr>
+          <w:lang w:val="en-US"/>
+        </w:rPr>
+      </w:pPr>
+      <w:r>
+        <w:rPr>
+          <w:b/>
+          <w:bCs/>
+          <w:lang w:val="en-US"/>
+        </w:rPr>
+        <w:t>Marina:</w:t>
+      </w:r>
+      <w:r>
+        <w:rPr>
+          <w:lang w:val="en-US"/>
+        </w:rPr>
+        <w:t xml:space="preserve"> Update style.css with the new dropdown code and fix the header alignment.</w:t>
+      </w:r>
+    </w:p>
+    <w:p>
+      <w:pPr>
+        <w:numPr>
+          <w:ilvl w:val="0"/>
+          <w:numId w:val="15"/>
+        </w:numPr>
+        <w:rPr>
+          <w:lang w:val="en-US"/>
+        </w:rPr>
+      </w:pPr>
+      <w:r>
+        <w:rPr>
+          <w:b/>
+          <w:bCs/>
+          <w:lang w:val="en-US"/>
+        </w:rPr>
+        <w:t>Team:</w:t>
+      </w:r>
+      <w:r>
+        <w:rPr>
+          <w:lang w:val="en-US"/>
+        </w:rPr>
+        <w:t xml:space="preserve"> Finish writing any remaining text content in the Word document so it is ready for pasting.</w:t>
+      </w:r>
+    </w:p>
+    <w:p>
+      <w:pPr>
+        <w:ind w:left="720"/>
+        <w:rPr>
+          <w:lang w:val="el-GR"/>
+        </w:rPr>
+      </w:pPr>
+      <w:r>
+        <w:rPr>
+          <w:lang w:val="el-GR"/>
+        </w:rPr>
+        <w:pict w14:anchorId="385ADF2D">
+          <v:rect id="_x0000_i1039" style="width:0;height:1.5pt" o:hralign="center" o:hrstd="t" o:hr="t" fillcolor="#a0a0a0" stroked="f"/>
+        </w:pict>
+      </w:r>
+    </w:p>
+    <w:p>
+      <w:pPr>
+        <w:ind w:left="720"/>
+        <w:rPr>
+          <w:b/>
+          <w:bCs/>
+          <w:lang w:val="en-US"/>
+        </w:rPr>
+      </w:pPr>
+      <w:r>
+        <w:rPr>
+          <w:b/>
+          <w:bCs/>
+          <w:lang w:val="en-US"/>
+        </w:rPr>
+        <w:t>Meeting Journal - Entry #5</w:t>
+      </w:r>
+    </w:p>
+    <w:p>
+      <w:pPr>
+        <w:ind w:left="720"/>
+        <w:rPr>
+          <w:lang w:val="en-US"/>
+        </w:rPr>
+      </w:pPr>
+      <w:r>
+        <w:rPr>
+          <w:b/>
+          <w:bCs/>
+          <w:lang w:val="en-US"/>
+        </w:rPr>
+        <w:t>Date:</w:t>
+      </w:r>
+      <w:r>
+        <w:rPr>
+          <w:lang w:val="en-US"/>
+        </w:rPr>
+        <w:t xml:space="preserve"> 16/12/2025 (Week 8) </w:t>
+      </w:r>
+      <w:r>
+        <w:rPr>
+          <w:b/>
+          <w:bCs/>
+          <w:lang w:val="en-US"/>
+        </w:rPr>
+        <w:t>Attendees:</w:t>
+      </w:r>
+      <w:r>
+        <w:rPr>
+          <w:lang w:val="en-US"/>
+        </w:rPr>
+        <w:t xml:space="preserve"> Marina (Leader), Georgia, Mary, Dimitris, Kostantinos.</w:t>
+      </w:r>
+    </w:p>
+    <w:p>
+      <w:pPr>
+        <w:ind w:left="720"/>
+        <w:rPr>
+          <w:lang w:val="el-GR"/>
+        </w:rPr>
+      </w:pPr>
+      <w:r>
+        <w:rPr>
+          <w:b/>
+          <w:bCs/>
+          <w:lang w:val="el-GR"/>
+        </w:rPr>
+        <w:t>1. Issues Discussed:</w:t>
+      </w:r>
+    </w:p>
+    <w:p>
+      <w:pPr>
+        <w:numPr>
+          <w:ilvl w:val="0"/>
+          <w:numId w:val="16"/>
+        </w:numPr>
+        <w:rPr>
+          <w:lang w:val="en-US"/>
+        </w:rPr>
+      </w:pPr>
+      <w:r>
+        <w:rPr>
+          <w:b/>
+          <w:bCs/>
+          <w:lang w:val="en-US"/>
+        </w:rPr>
+        <w:t>Visual Content (Images):</w:t>
+      </w:r>
+      <w:r>
+        <w:rPr>
+          <w:lang w:val="en-US"/>
+        </w:rPr>
+        <w:t xml:space="preserve"> We realized the pages looked boring with just text. We reviewed the "No Copyright" rule and lists of safe sources (Pexels, Unsplash).</w:t>
+      </w:r>
+    </w:p>
+    <w:p>
+      <w:pPr>
+        <w:numPr>
+          <w:ilvl w:val="0"/>
+          <w:numId w:val="16"/>
+        </w:numPr>
+        <w:rPr>
+          <w:lang w:val="en-US"/>
+        </w:rPr>
+      </w:pPr>
+      <w:r>
+        <w:rPr>
+          <w:b/>
+          <w:bCs/>
+          <w:lang w:val="en-US"/>
+        </w:rPr>
+        <w:t>Personal Pages:</w:t>
+      </w:r>
+      <w:r>
+        <w:rPr>
+          <w:lang w:val="en-US"/>
+        </w:rPr>
+        <w:t xml:space="preserve"> Some members were unsure what to write on their individual pages. We clarified they need a bio, hobbies, and—most importantly—</w:t>
+      </w:r>
+      <w:r>
+        <w:rPr>
+          <w:b/>
+          <w:bCs/>
+          <w:lang w:val="en-US"/>
+        </w:rPr>
+        <w:t>HTML comments</w:t>
+      </w:r>
+      <w:r>
+        <w:rPr>
+          <w:lang w:val="en-US"/>
+        </w:rPr>
+        <w:t xml:space="preserve"> explaining their code.</w:t>
+      </w:r>
+    </w:p>
+    <w:p>
+      <w:pPr>
+        <w:ind w:left="720"/>
+        <w:rPr>
+          <w:lang w:val="el-GR"/>
+        </w:rPr>
+      </w:pPr>
+      <w:r>
+        <w:rPr>
+          <w:b/>
+          <w:bCs/>
+          <w:lang w:val="el-GR"/>
+        </w:rPr>
+        <w:t>2. Decisions Made:</w:t>
+      </w:r>
+    </w:p>
+    <w:p>
+      <w:pPr>
+        <w:numPr>
+          <w:ilvl w:val="0"/>
+          <w:numId w:val="17"/>
+        </w:numPr>
+        <w:rPr>
+          <w:lang w:val="en-US"/>
+        </w:rPr>
+      </w:pPr>
+      <w:r>
+        <w:rPr>
+          <w:b/>
+          <w:bCs/>
+          <w:lang w:val="en-US"/>
+        </w:rPr>
+        <w:lastRenderedPageBreak/>
+        <w:t>Image Strategy:</w:t>
+      </w:r>
+      <w:r>
+        <w:rPr>
+          <w:lang w:val="en-US"/>
+        </w:rPr>
+        <w:t xml:space="preserve"> Each developer must find 1 high-quality image per page (5 total) and rename them simply (e.g., solar_panel.jpg) to avoid broken links.</w:t>
+      </w:r>
+    </w:p>
+    <w:p>
+      <w:pPr>
+        <w:numPr>
+          <w:ilvl w:val="0"/>
+          <w:numId w:val="17"/>
+        </w:numPr>
+        <w:rPr>
+          <w:lang w:val="en-US"/>
+        </w:rPr>
+      </w:pPr>
+      <w:r>
+        <w:rPr>
+          <w:b/>
+          <w:bCs/>
+          <w:lang w:val="en-US"/>
+        </w:rPr>
+        <w:t>Deadline Warning:</w:t>
+      </w:r>
+      <w:r>
+        <w:rPr>
+          <w:lang w:val="en-US"/>
+        </w:rPr>
+        <w:t xml:space="preserve"> I reminded the team that the "Empty Template" phase is over. By the holidays, the actual content must be inside the HTML tags.</w:t>
+      </w:r>
+    </w:p>
+    <w:p>
+      <w:pPr>
+        <w:ind w:left="720"/>
+        <w:rPr>
+          <w:lang w:val="en-US"/>
+        </w:rPr>
+      </w:pPr>
+      <w:r>
+        <w:rPr>
+          <w:b/>
+          <w:bCs/>
+          <w:lang w:val="en-US"/>
+        </w:rPr>
+        <w:t>3. Action Items for This Week:</w:t>
+      </w:r>
+    </w:p>
+    <w:p>
+      <w:pPr>
+        <w:numPr>
+          <w:ilvl w:val="0"/>
+          <w:numId w:val="18"/>
+        </w:numPr>
+        <w:rPr>
+          <w:lang w:val="en-US"/>
+        </w:rPr>
+      </w:pPr>
+      <w:r>
+        <w:rPr>
+          <w:b/>
+          <w:bCs/>
+          <w:lang w:val="en-US"/>
+        </w:rPr>
+        <w:t>All:</w:t>
+      </w:r>
+      <w:r>
+        <w:rPr>
+          <w:lang w:val="en-US"/>
+        </w:rPr>
+        <w:t xml:space="preserve"> Download images, save them in the images/ folder, and insert the &lt;img&gt; tags.</w:t>
+      </w:r>
+    </w:p>
+    <w:p>
+      <w:pPr>
+        <w:numPr>
+          <w:ilvl w:val="0"/>
+          <w:numId w:val="18"/>
+        </w:numPr>
+        <w:rPr>
+          <w:lang w:val="en-US"/>
+        </w:rPr>
+      </w:pPr>
+      <w:r>
+        <w:rPr>
+          <w:b/>
+          <w:bCs/>
+          <w:lang w:val="en-US"/>
+        </w:rPr>
+        <w:t>All:</w:t>
+      </w:r>
+      <w:r>
+        <w:rPr>
+          <w:lang w:val="en-US"/>
+        </w:rPr>
+        <w:t xml:space="preserve"> Fill in the students/ folder with real personal bio data.</w:t>
+      </w:r>
+    </w:p>
+    <w:p>
+      <w:pPr>
+        <w:ind w:left="720"/>
+        <w:rPr>
+          <w:lang w:val="el-GR"/>
+        </w:rPr>
+      </w:pPr>
+      <w:r>
+        <w:rPr>
+          <w:lang w:val="el-GR"/>
+        </w:rPr>
+        <w:pict w14:anchorId="1130A262">
+          <v:rect id="_x0000_i1040" style="width:0;height:1.5pt" o:hralign="center" o:hrstd="t" o:hr="t" fillcolor="#a0a0a0" stroked="f"/>
+        </w:pict>
+      </w:r>
+    </w:p>
+    <w:p>
+      <w:pPr>
+        <w:ind w:left="720"/>
+        <w:rPr>
+          <w:b/>
+          <w:bCs/>
+          <w:lang w:val="en-US"/>
+        </w:rPr>
+      </w:pPr>
+      <w:r>
+        <w:rPr>
+          <w:b/>
+          <w:bCs/>
+          <w:lang w:val="en-US"/>
+        </w:rPr>
+        <w:t>Meeting Journal - Entry #6</w:t>
+      </w:r>
+    </w:p>
+    <w:p>
+      <w:pPr>
+        <w:ind w:left="720"/>
+        <w:rPr>
+          <w:lang w:val="en-US"/>
+        </w:rPr>
+      </w:pPr>
+      <w:r>
+        <w:rPr>
+          <w:b/>
+          <w:bCs/>
+          <w:lang w:val="en-US"/>
+        </w:rPr>
+        <w:t>Date:</w:t>
+      </w:r>
+      <w:r>
+        <w:rPr>
+          <w:lang w:val="en-US"/>
+        </w:rPr>
+        <w:t xml:space="preserve"> 23/12/2025 (Week 9) </w:t>
+      </w:r>
+      <w:r>
+        <w:rPr>
+          <w:b/>
+          <w:bCs/>
+          <w:lang w:val="en-US"/>
+        </w:rPr>
+        <w:t>Attendees:</w:t>
+      </w:r>
+      <w:r>
+        <w:rPr>
+          <w:lang w:val="en-US"/>
+        </w:rPr>
+        <w:t xml:space="preserve"> Marina (Leader), Georgia, Mary, Dimitris, Kostantinos.</w:t>
+      </w:r>
+    </w:p>
+    <w:p>
+      <w:pPr>
+        <w:ind w:left="720"/>
+        <w:rPr>
+          <w:lang w:val="el-GR"/>
+        </w:rPr>
+      </w:pPr>
+      <w:r>
+        <w:rPr>
+          <w:b/>
+          <w:bCs/>
+          <w:lang w:val="el-GR"/>
+        </w:rPr>
+        <w:t>1. Issues Discussed:</w:t>
+      </w:r>
+    </w:p>
+    <w:p>
+      <w:pPr>
+        <w:numPr>
+          <w:ilvl w:val="0"/>
+          <w:numId w:val="19"/>
+        </w:numPr>
+        <w:rPr>
+          <w:lang w:val="el-GR"/>
+        </w:rPr>
+      </w:pPr>
+      <w:r>
+        <w:rPr>
+          <w:b/>
+          <w:bCs/>
+          <w:lang w:val="en-US"/>
+        </w:rPr>
+        <w:t>JavaScript Implementation:</w:t>
+      </w:r>
+      <w:r>
+        <w:rPr>
+          <w:lang w:val="en-US"/>
+        </w:rPr>
+        <w:t xml:space="preserve"> We discussed how to add functionality without making the site vulnerable or buggy. </w:t>
+      </w:r>
+      <w:r>
+        <w:rPr>
+          <w:lang w:val="el-GR"/>
+        </w:rPr>
+        <w:t>I proposed the "Small Interactive Tools" strategy.</w:t>
+      </w:r>
+    </w:p>
+    <w:p>
+      <w:pPr>
+        <w:numPr>
+          <w:ilvl w:val="0"/>
+          <w:numId w:val="19"/>
+        </w:numPr>
+        <w:rPr>
+          <w:lang w:val="en-US"/>
+        </w:rPr>
+      </w:pPr>
+      <w:r>
+        <w:rPr>
+          <w:b/>
+          <w:bCs/>
+          <w:lang w:val="en-US"/>
+        </w:rPr>
+        <w:t>Progress Check:</w:t>
+      </w:r>
+      <w:r>
+        <w:rPr>
+          <w:lang w:val="en-US"/>
+        </w:rPr>
+        <w:t xml:space="preserve"> I noted that while the Transport and General pages are complete with images and text, the Energy, Waste, and Water modules are still using placeholders.</w:t>
+      </w:r>
+    </w:p>
+    <w:p>
+      <w:pPr>
+        <w:ind w:left="720"/>
+        <w:rPr>
+          <w:lang w:val="el-GR"/>
+        </w:rPr>
+      </w:pPr>
+      <w:r>
+        <w:rPr>
+          <w:b/>
+          <w:bCs/>
+          <w:lang w:val="el-GR"/>
+        </w:rPr>
+        <w:t>2. Decisions Made:</w:t>
+      </w:r>
+    </w:p>
+    <w:p>
+      <w:pPr>
+        <w:numPr>
+          <w:ilvl w:val="0"/>
+          <w:numId w:val="20"/>
+        </w:numPr>
+        <w:rPr>
+          <w:lang w:val="en-US"/>
+        </w:rPr>
+      </w:pPr>
+      <w:r>
+        <w:rPr>
+          <w:b/>
+          <w:bCs/>
+          <w:lang w:val="en-US"/>
+        </w:rPr>
+        <w:t>JS Features:</w:t>
+      </w:r>
+      <w:r>
+        <w:rPr>
+          <w:lang w:val="en-US"/>
+        </w:rPr>
+        <w:t xml:space="preserve"> Each module will get a simple calculator or filter tool (e.g., "Commute Calculator" for Transport, "Recycling Finder" for Waste) to meet the "Additional Value" criteria.</w:t>
+      </w:r>
+    </w:p>
+    <w:p>
+      <w:pPr>
+        <w:numPr>
+          <w:ilvl w:val="0"/>
+          <w:numId w:val="20"/>
+        </w:numPr>
+        <w:rPr>
+          <w:lang w:val="en-US"/>
+        </w:rPr>
+      </w:pPr>
+      <w:r>
+        <w:rPr>
+          <w:b/>
+          <w:bCs/>
+          <w:lang w:val="en-US"/>
+        </w:rPr>
+        <w:t>Holiday Homework:</w:t>
+      </w:r>
+      <w:r>
+        <w:rPr>
+          <w:lang w:val="en-US"/>
+        </w:rPr>
+        <w:t xml:space="preserve"> Since we will not meet physically during the break, everyone agreed to finish pasting their text content and inserting their images by Jan 2nd, so we can focus on testing in the final weeks.</w:t>
+      </w:r>
+    </w:p>
+    <w:p>
+      <w:pPr>
+        <w:ind w:left="720"/>
+        <w:rPr>
+          <w:lang w:val="en-US"/>
+        </w:rPr>
+      </w:pPr>
+      <w:r>
+        <w:rPr>
+          <w:b/>
+          <w:bCs/>
+          <w:lang w:val="en-US"/>
+        </w:rPr>
+        <w:t>3. Action Items for This Week:</w:t>
+      </w:r>
+    </w:p>
+    <w:p>
+      <w:pPr>
+        <w:numPr>
+          <w:ilvl w:val="0"/>
+          <w:numId w:val="21"/>
+        </w:numPr>
+        <w:rPr>
+          <w:lang w:val="en-US"/>
+        </w:rPr>
+      </w:pPr>
+      <w:r>
+        <w:rPr>
+          <w:b/>
+          <w:bCs/>
+          <w:lang w:val="en-US"/>
+        </w:rPr>
+        <w:t>Marina:</w:t>
+      </w:r>
+      <w:r>
+        <w:rPr>
+          <w:lang w:val="en-US"/>
+        </w:rPr>
+        <w:t xml:space="preserve"> Implement the global "Scroll to Top" button and the Transport Module calculator.</w:t>
+      </w:r>
+    </w:p>
+    <w:p>
+      <w:pPr>
+        <w:numPr>
+          <w:ilvl w:val="0"/>
+          <w:numId w:val="21"/>
+        </w:numPr>
+        <w:rPr>
+          <w:lang w:val="en-US"/>
+        </w:rPr>
+      </w:pPr>
+      <w:r>
+        <w:rPr>
+          <w:b/>
+          <w:bCs/>
+          <w:lang w:val="en-US"/>
+        </w:rPr>
+        <w:t>Team:</w:t>
+      </w:r>
+      <w:r>
+        <w:rPr>
+          <w:lang w:val="en-US"/>
+        </w:rPr>
+        <w:t xml:space="preserve"> Catch up on content insertion (Critical).</w:t>
+      </w:r>
+    </w:p>
+    <w:p>
+      <w:pPr>
+        <w:ind w:left="720"/>
+        <w:rPr>
+          <w:lang w:val="en-US"/>
+        </w:rPr>
+      </w:pPr>
     </w:p>
     <w:p>
       <w:pPr>
@@ -1141,6 +1809,751 @@
 <file path=word/numbering.xml><?xml version="1.0" encoding="utf-8"?>
 <w:numbering xmlns:wpc="http://schemas.microsoft.com/office/word/2010/wordprocessingCanvas" xmlns:cx="http://schemas.microsoft.com/office/drawing/2014/chartex" xmlns:cx1="http://schemas.microsoft.com/office/drawing/2015/9/8/chartex" xmlns:cx2="http://schemas.microsoft.com/office/drawing/2015/10/21/chartex" xmlns:cx3="http://schemas.microsoft.com/office/drawing/2016/5/9/chartex" xmlns:cx4="http://schemas.microsoft.com/office/drawing/2016/5/10/chartex" xmlns:cx5="http://schemas.microsoft.com/office/drawing/2016/5/11/chartex" xmlns:cx6="http://schemas.microsoft.com/office/drawing/2016/5/12/chartex" xmlns:cx7="http://schemas.microsoft.com/office/drawing/2016/5/13/chartex" xmlns:cx8="http://schemas.microsoft.com/office/drawing/2016/5/14/chartex" xmlns:mc="http://schemas.openxmlformats.org/markup-compatibility/2006" xmlns:aink="http://schemas.microsoft.com/office/drawing/2016/ink" xmlns:am3d="http://schemas.microsoft.com/office/drawing/2017/model3d" xmlns:o="urn:schemas-microsoft-com:office:office" xmlns:oel="http://schemas.microsoft.com/office/2019/extlst" xmlns:r="http://schemas.openxmlformats.org/officeDocument/2006/relationships" xmlns:m="http://schemas.openxmlformats.org/officeDocument/2006/math" xmlns:v="urn:schemas-microsoft-com:vml" xmlns:wp14="http://schemas.microsoft.com/office/word/2010/wordprocessingDrawing" xmlns:wp="http://schemas.openxmlformats.org/drawingml/2006/wordprocessingDrawing" xmlns:w10="urn:schemas-microsoft-com:office:word" xmlns:w="http://schemas.openxmlformats.org/wordprocessingml/2006/main" xmlns:w14="http://schemas.microsoft.com/office/word/2010/wordml" xmlns:w15="http://schemas.microsoft.com/office/word/2012/wordml" xmlns:w16cex="http://schemas.microsoft.com/office/word/2018/wordml/cex" xmlns:w16cid="http://schemas.microsoft.com/office/word/2016/wordml/cid" xmlns:w16="http://schemas.microsoft.com/office/word/2018/wordml" xmlns:w16du="http://schemas.microsoft.com/office/word/2023/wordml/word16du" xmlns:w16sdtdh="http://schemas.microsoft.com/office/word/2020/wordml/sdtdatahash" xmlns:w16sdtfl="http://schemas.microsoft.com/office/word/2024/wordml/sdtformatlock" xmlns:w16se="http://schemas.microsoft.com/office/word/2015/wordml/symex" xmlns:wpg="http://schemas.microsoft.com/office/word/2010/wordprocessingGroup" xmlns:wpi="http://schemas.microsoft.com/office/word/2010/wordprocessingInk" xmlns:wne="http://schemas.microsoft.com/office/word/2006/wordml" xmlns:wps="http://schemas.microsoft.com/office/word/2010/wordprocessingShape" mc:Ignorable="w14 w15 w16se w16cid w16 w16cex w16sdtdh w16sdtfl w16du wp14">
   <w:abstractNum w:abstractNumId="0" w15:restartNumberingAfterBreak="0">
+    <w:nsid w:val="02523000"/>
+    <w:multiLevelType w:val="multilevel"/>
+    <w:tmpl w:val="7D9A2522"/>
+    <w:lvl w:ilvl="0">
+      <w:start w:val="1"/>
+      <w:numFmt w:val="bullet"/>
+      <w:lvlText w:val=""/>
+      <w:lvlJc w:val="left"/>
+      <w:pPr>
+        <w:tabs>
+          <w:tab w:val="num" w:pos="720"/>
+        </w:tabs>
+        <w:ind w:left="720" w:hanging="360"/>
+      </w:pPr>
+      <w:rPr>
+        <w:rFonts w:ascii="Symbol" w:hAnsi="Symbol" w:hint="default"/>
+        <w:sz w:val="20"/>
+      </w:rPr>
+    </w:lvl>
+    <w:lvl w:ilvl="1" w:tentative="1">
+      <w:start w:val="1"/>
+      <w:numFmt w:val="bullet"/>
+      <w:lvlText w:val="o"/>
+      <w:lvlJc w:val="left"/>
+      <w:pPr>
+        <w:tabs>
+          <w:tab w:val="num" w:pos="1440"/>
+        </w:tabs>
+        <w:ind w:left="1440" w:hanging="360"/>
+      </w:pPr>
+      <w:rPr>
+        <w:rFonts w:ascii="Courier New" w:hAnsi="Courier New" w:hint="default"/>
+        <w:sz w:val="20"/>
+      </w:rPr>
+    </w:lvl>
+    <w:lvl w:ilvl="2" w:tentative="1">
+      <w:start w:val="1"/>
+      <w:numFmt w:val="bullet"/>
+      <w:lvlText w:val=""/>
+      <w:lvlJc w:val="left"/>
+      <w:pPr>
+        <w:tabs>
+          <w:tab w:val="num" w:pos="2160"/>
+        </w:tabs>
+        <w:ind w:left="2160" w:hanging="360"/>
+      </w:pPr>
+      <w:rPr>
+        <w:rFonts w:ascii="Wingdings" w:hAnsi="Wingdings" w:hint="default"/>
+        <w:sz w:val="20"/>
+      </w:rPr>
+    </w:lvl>
+    <w:lvl w:ilvl="3" w:tentative="1">
+      <w:start w:val="1"/>
+      <w:numFmt w:val="bullet"/>
+      <w:lvlText w:val=""/>
+      <w:lvlJc w:val="left"/>
+      <w:pPr>
+        <w:tabs>
+          <w:tab w:val="num" w:pos="2880"/>
+        </w:tabs>
+        <w:ind w:left="2880" w:hanging="360"/>
+      </w:pPr>
+      <w:rPr>
+        <w:rFonts w:ascii="Wingdings" w:hAnsi="Wingdings" w:hint="default"/>
+        <w:sz w:val="20"/>
+      </w:rPr>
+    </w:lvl>
+    <w:lvl w:ilvl="4" w:tentative="1">
+      <w:start w:val="1"/>
+      <w:numFmt w:val="bullet"/>
+      <w:lvlText w:val=""/>
+      <w:lvlJc w:val="left"/>
+      <w:pPr>
+        <w:tabs>
+          <w:tab w:val="num" w:pos="3600"/>
+        </w:tabs>
+        <w:ind w:left="3600" w:hanging="360"/>
+      </w:pPr>
+      <w:rPr>
+        <w:rFonts w:ascii="Wingdings" w:hAnsi="Wingdings" w:hint="default"/>
+        <w:sz w:val="20"/>
+      </w:rPr>
+    </w:lvl>
+    <w:lvl w:ilvl="5" w:tentative="1">
+      <w:start w:val="1"/>
+      <w:numFmt w:val="bullet"/>
+      <w:lvlText w:val=""/>
+      <w:lvlJc w:val="left"/>
+      <w:pPr>
+        <w:tabs>
+          <w:tab w:val="num" w:pos="4320"/>
+        </w:tabs>
+        <w:ind w:left="4320" w:hanging="360"/>
+      </w:pPr>
+      <w:rPr>
+        <w:rFonts w:ascii="Wingdings" w:hAnsi="Wingdings" w:hint="default"/>
+        <w:sz w:val="20"/>
+      </w:rPr>
+    </w:lvl>
+    <w:lvl w:ilvl="6" w:tentative="1">
+      <w:start w:val="1"/>
+      <w:numFmt w:val="bullet"/>
+      <w:lvlText w:val=""/>
+      <w:lvlJc w:val="left"/>
+      <w:pPr>
+        <w:tabs>
+          <w:tab w:val="num" w:pos="5040"/>
+        </w:tabs>
+        <w:ind w:left="5040" w:hanging="360"/>
+      </w:pPr>
+      <w:rPr>
+        <w:rFonts w:ascii="Wingdings" w:hAnsi="Wingdings" w:hint="default"/>
+        <w:sz w:val="20"/>
+      </w:rPr>
+    </w:lvl>
+    <w:lvl w:ilvl="7" w:tentative="1">
+      <w:start w:val="1"/>
+      <w:numFmt w:val="bullet"/>
+      <w:lvlText w:val=""/>
+      <w:lvlJc w:val="left"/>
+      <w:pPr>
+        <w:tabs>
+          <w:tab w:val="num" w:pos="5760"/>
+        </w:tabs>
+        <w:ind w:left="5760" w:hanging="360"/>
+      </w:pPr>
+      <w:rPr>
+        <w:rFonts w:ascii="Wingdings" w:hAnsi="Wingdings" w:hint="default"/>
+        <w:sz w:val="20"/>
+      </w:rPr>
+    </w:lvl>
+    <w:lvl w:ilvl="8" w:tentative="1">
+      <w:start w:val="1"/>
+      <w:numFmt w:val="bullet"/>
+      <w:lvlText w:val=""/>
+      <w:lvlJc w:val="left"/>
+      <w:pPr>
+        <w:tabs>
+          <w:tab w:val="num" w:pos="6480"/>
+        </w:tabs>
+        <w:ind w:left="6480" w:hanging="360"/>
+      </w:pPr>
+      <w:rPr>
+        <w:rFonts w:ascii="Wingdings" w:hAnsi="Wingdings" w:hint="default"/>
+        <w:sz w:val="20"/>
+      </w:rPr>
+    </w:lvl>
+  </w:abstractNum>
+  <w:abstractNum w:abstractNumId="1" w15:restartNumberingAfterBreak="0">
+    <w:nsid w:val="028F4DA7"/>
+    <w:multiLevelType w:val="multilevel"/>
+    <w:tmpl w:val="9618AE92"/>
+    <w:lvl w:ilvl="0">
+      <w:start w:val="1"/>
+      <w:numFmt w:val="bullet"/>
+      <w:lvlText w:val=""/>
+      <w:lvlJc w:val="left"/>
+      <w:pPr>
+        <w:tabs>
+          <w:tab w:val="num" w:pos="720"/>
+        </w:tabs>
+        <w:ind w:left="720" w:hanging="360"/>
+      </w:pPr>
+      <w:rPr>
+        <w:rFonts w:ascii="Symbol" w:hAnsi="Symbol" w:hint="default"/>
+        <w:sz w:val="20"/>
+      </w:rPr>
+    </w:lvl>
+    <w:lvl w:ilvl="1" w:tentative="1">
+      <w:start w:val="1"/>
+      <w:numFmt w:val="bullet"/>
+      <w:lvlText w:val="o"/>
+      <w:lvlJc w:val="left"/>
+      <w:pPr>
+        <w:tabs>
+          <w:tab w:val="num" w:pos="1440"/>
+        </w:tabs>
+        <w:ind w:left="1440" w:hanging="360"/>
+      </w:pPr>
+      <w:rPr>
+        <w:rFonts w:ascii="Courier New" w:hAnsi="Courier New" w:hint="default"/>
+        <w:sz w:val="20"/>
+      </w:rPr>
+    </w:lvl>
+    <w:lvl w:ilvl="2" w:tentative="1">
+      <w:start w:val="1"/>
+      <w:numFmt w:val="bullet"/>
+      <w:lvlText w:val=""/>
+      <w:lvlJc w:val="left"/>
+      <w:pPr>
+        <w:tabs>
+          <w:tab w:val="num" w:pos="2160"/>
+        </w:tabs>
+        <w:ind w:left="2160" w:hanging="360"/>
+      </w:pPr>
+      <w:rPr>
+        <w:rFonts w:ascii="Wingdings" w:hAnsi="Wingdings" w:hint="default"/>
+        <w:sz w:val="20"/>
+      </w:rPr>
+    </w:lvl>
+    <w:lvl w:ilvl="3" w:tentative="1">
+      <w:start w:val="1"/>
+      <w:numFmt w:val="bullet"/>
+      <w:lvlText w:val=""/>
+      <w:lvlJc w:val="left"/>
+      <w:pPr>
+        <w:tabs>
+          <w:tab w:val="num" w:pos="2880"/>
+        </w:tabs>
+        <w:ind w:left="2880" w:hanging="360"/>
+      </w:pPr>
+      <w:rPr>
+        <w:rFonts w:ascii="Wingdings" w:hAnsi="Wingdings" w:hint="default"/>
+        <w:sz w:val="20"/>
+      </w:rPr>
+    </w:lvl>
+    <w:lvl w:ilvl="4" w:tentative="1">
+      <w:start w:val="1"/>
+      <w:numFmt w:val="bullet"/>
+      <w:lvlText w:val=""/>
+      <w:lvlJc w:val="left"/>
+      <w:pPr>
+        <w:tabs>
+          <w:tab w:val="num" w:pos="3600"/>
+        </w:tabs>
+        <w:ind w:left="3600" w:hanging="360"/>
+      </w:pPr>
+      <w:rPr>
+        <w:rFonts w:ascii="Wingdings" w:hAnsi="Wingdings" w:hint="default"/>
+        <w:sz w:val="20"/>
+      </w:rPr>
+    </w:lvl>
+    <w:lvl w:ilvl="5" w:tentative="1">
+      <w:start w:val="1"/>
+      <w:numFmt w:val="bullet"/>
+      <w:lvlText w:val=""/>
+      <w:lvlJc w:val="left"/>
+      <w:pPr>
+        <w:tabs>
+          <w:tab w:val="num" w:pos="4320"/>
+        </w:tabs>
+        <w:ind w:left="4320" w:hanging="360"/>
+      </w:pPr>
+      <w:rPr>
+        <w:rFonts w:ascii="Wingdings" w:hAnsi="Wingdings" w:hint="default"/>
+        <w:sz w:val="20"/>
+      </w:rPr>
+    </w:lvl>
+    <w:lvl w:ilvl="6" w:tentative="1">
+      <w:start w:val="1"/>
+      <w:numFmt w:val="bullet"/>
+      <w:lvlText w:val=""/>
+      <w:lvlJc w:val="left"/>
+      <w:pPr>
+        <w:tabs>
+          <w:tab w:val="num" w:pos="5040"/>
+        </w:tabs>
+        <w:ind w:left="5040" w:hanging="360"/>
+      </w:pPr>
+      <w:rPr>
+        <w:rFonts w:ascii="Wingdings" w:hAnsi="Wingdings" w:hint="default"/>
+        <w:sz w:val="20"/>
+      </w:rPr>
+    </w:lvl>
+    <w:lvl w:ilvl="7" w:tentative="1">
+      <w:start w:val="1"/>
+      <w:numFmt w:val="bullet"/>
+      <w:lvlText w:val=""/>
+      <w:lvlJc w:val="left"/>
+      <w:pPr>
+        <w:tabs>
+          <w:tab w:val="num" w:pos="5760"/>
+        </w:tabs>
+        <w:ind w:left="5760" w:hanging="360"/>
+      </w:pPr>
+      <w:rPr>
+        <w:rFonts w:ascii="Wingdings" w:hAnsi="Wingdings" w:hint="default"/>
+        <w:sz w:val="20"/>
+      </w:rPr>
+    </w:lvl>
+    <w:lvl w:ilvl="8" w:tentative="1">
+      <w:start w:val="1"/>
+      <w:numFmt w:val="bullet"/>
+      <w:lvlText w:val=""/>
+      <w:lvlJc w:val="left"/>
+      <w:pPr>
+        <w:tabs>
+          <w:tab w:val="num" w:pos="6480"/>
+        </w:tabs>
+        <w:ind w:left="6480" w:hanging="360"/>
+      </w:pPr>
+      <w:rPr>
+        <w:rFonts w:ascii="Wingdings" w:hAnsi="Wingdings" w:hint="default"/>
+        <w:sz w:val="20"/>
+      </w:rPr>
+    </w:lvl>
+  </w:abstractNum>
+  <w:abstractNum w:abstractNumId="2" w15:restartNumberingAfterBreak="0">
+    <w:nsid w:val="08A25945"/>
+    <w:multiLevelType w:val="multilevel"/>
+    <w:tmpl w:val="D65AE7B2"/>
+    <w:lvl w:ilvl="0">
+      <w:start w:val="1"/>
+      <w:numFmt w:val="bullet"/>
+      <w:lvlText w:val=""/>
+      <w:lvlJc w:val="left"/>
+      <w:pPr>
+        <w:tabs>
+          <w:tab w:val="num" w:pos="720"/>
+        </w:tabs>
+        <w:ind w:left="720" w:hanging="360"/>
+      </w:pPr>
+      <w:rPr>
+        <w:rFonts w:ascii="Symbol" w:hAnsi="Symbol" w:hint="default"/>
+        <w:sz w:val="20"/>
+      </w:rPr>
+    </w:lvl>
+    <w:lvl w:ilvl="1" w:tentative="1">
+      <w:start w:val="1"/>
+      <w:numFmt w:val="bullet"/>
+      <w:lvlText w:val="o"/>
+      <w:lvlJc w:val="left"/>
+      <w:pPr>
+        <w:tabs>
+          <w:tab w:val="num" w:pos="1440"/>
+        </w:tabs>
+        <w:ind w:left="1440" w:hanging="360"/>
+      </w:pPr>
+      <w:rPr>
+        <w:rFonts w:ascii="Courier New" w:hAnsi="Courier New" w:hint="default"/>
+        <w:sz w:val="20"/>
+      </w:rPr>
+    </w:lvl>
+    <w:lvl w:ilvl="2" w:tentative="1">
+      <w:start w:val="1"/>
+      <w:numFmt w:val="bullet"/>
+      <w:lvlText w:val=""/>
+      <w:lvlJc w:val="left"/>
+      <w:pPr>
+        <w:tabs>
+          <w:tab w:val="num" w:pos="2160"/>
+        </w:tabs>
+        <w:ind w:left="2160" w:hanging="360"/>
+      </w:pPr>
+      <w:rPr>
+        <w:rFonts w:ascii="Wingdings" w:hAnsi="Wingdings" w:hint="default"/>
+        <w:sz w:val="20"/>
+      </w:rPr>
+    </w:lvl>
+    <w:lvl w:ilvl="3" w:tentative="1">
+      <w:start w:val="1"/>
+      <w:numFmt w:val="bullet"/>
+      <w:lvlText w:val=""/>
+      <w:lvlJc w:val="left"/>
+      <w:pPr>
+        <w:tabs>
+          <w:tab w:val="num" w:pos="2880"/>
+        </w:tabs>
+        <w:ind w:left="2880" w:hanging="360"/>
+      </w:pPr>
+      <w:rPr>
+        <w:rFonts w:ascii="Wingdings" w:hAnsi="Wingdings" w:hint="default"/>
+        <w:sz w:val="20"/>
+      </w:rPr>
+    </w:lvl>
+    <w:lvl w:ilvl="4" w:tentative="1">
+      <w:start w:val="1"/>
+      <w:numFmt w:val="bullet"/>
+      <w:lvlText w:val=""/>
+      <w:lvlJc w:val="left"/>
+      <w:pPr>
+        <w:tabs>
+          <w:tab w:val="num" w:pos="3600"/>
+        </w:tabs>
+        <w:ind w:left="3600" w:hanging="360"/>
+      </w:pPr>
+      <w:rPr>
+        <w:rFonts w:ascii="Wingdings" w:hAnsi="Wingdings" w:hint="default"/>
+        <w:sz w:val="20"/>
+      </w:rPr>
+    </w:lvl>
+    <w:lvl w:ilvl="5" w:tentative="1">
+      <w:start w:val="1"/>
+      <w:numFmt w:val="bullet"/>
+      <w:lvlText w:val=""/>
+      <w:lvlJc w:val="left"/>
+      <w:pPr>
+        <w:tabs>
+          <w:tab w:val="num" w:pos="4320"/>
+        </w:tabs>
+        <w:ind w:left="4320" w:hanging="360"/>
+      </w:pPr>
+      <w:rPr>
+        <w:rFonts w:ascii="Wingdings" w:hAnsi="Wingdings" w:hint="default"/>
+        <w:sz w:val="20"/>
+      </w:rPr>
+    </w:lvl>
+    <w:lvl w:ilvl="6" w:tentative="1">
+      <w:start w:val="1"/>
+      <w:numFmt w:val="bullet"/>
+      <w:lvlText w:val=""/>
+      <w:lvlJc w:val="left"/>
+      <w:pPr>
+        <w:tabs>
+          <w:tab w:val="num" w:pos="5040"/>
+        </w:tabs>
+        <w:ind w:left="5040" w:hanging="360"/>
+      </w:pPr>
+      <w:rPr>
+        <w:rFonts w:ascii="Wingdings" w:hAnsi="Wingdings" w:hint="default"/>
+        <w:sz w:val="20"/>
+      </w:rPr>
+    </w:lvl>
+    <w:lvl w:ilvl="7" w:tentative="1">
+      <w:start w:val="1"/>
+      <w:numFmt w:val="bullet"/>
+      <w:lvlText w:val=""/>
+      <w:lvlJc w:val="left"/>
+      <w:pPr>
+        <w:tabs>
+          <w:tab w:val="num" w:pos="5760"/>
+        </w:tabs>
+        <w:ind w:left="5760" w:hanging="360"/>
+      </w:pPr>
+      <w:rPr>
+        <w:rFonts w:ascii="Wingdings" w:hAnsi="Wingdings" w:hint="default"/>
+        <w:sz w:val="20"/>
+      </w:rPr>
+    </w:lvl>
+    <w:lvl w:ilvl="8" w:tentative="1">
+      <w:start w:val="1"/>
+      <w:numFmt w:val="bullet"/>
+      <w:lvlText w:val=""/>
+      <w:lvlJc w:val="left"/>
+      <w:pPr>
+        <w:tabs>
+          <w:tab w:val="num" w:pos="6480"/>
+        </w:tabs>
+        <w:ind w:left="6480" w:hanging="360"/>
+      </w:pPr>
+      <w:rPr>
+        <w:rFonts w:ascii="Wingdings" w:hAnsi="Wingdings" w:hint="default"/>
+        <w:sz w:val="20"/>
+      </w:rPr>
+    </w:lvl>
+  </w:abstractNum>
+  <w:abstractNum w:abstractNumId="3" w15:restartNumberingAfterBreak="0">
+    <w:nsid w:val="0C6C390C"/>
+    <w:multiLevelType w:val="multilevel"/>
+    <w:tmpl w:val="7632BAAA"/>
+    <w:lvl w:ilvl="0">
+      <w:start w:val="1"/>
+      <w:numFmt w:val="bullet"/>
+      <w:lvlText w:val=""/>
+      <w:lvlJc w:val="left"/>
+      <w:pPr>
+        <w:tabs>
+          <w:tab w:val="num" w:pos="720"/>
+        </w:tabs>
+        <w:ind w:left="720" w:hanging="360"/>
+      </w:pPr>
+      <w:rPr>
+        <w:rFonts w:ascii="Symbol" w:hAnsi="Symbol" w:hint="default"/>
+        <w:sz w:val="20"/>
+      </w:rPr>
+    </w:lvl>
+    <w:lvl w:ilvl="1" w:tentative="1">
+      <w:start w:val="1"/>
+      <w:numFmt w:val="bullet"/>
+      <w:lvlText w:val="o"/>
+      <w:lvlJc w:val="left"/>
+      <w:pPr>
+        <w:tabs>
+          <w:tab w:val="num" w:pos="1440"/>
+        </w:tabs>
+        <w:ind w:left="1440" w:hanging="360"/>
+      </w:pPr>
+      <w:rPr>
+        <w:rFonts w:ascii="Courier New" w:hAnsi="Courier New" w:hint="default"/>
+        <w:sz w:val="20"/>
+      </w:rPr>
+    </w:lvl>
+    <w:lvl w:ilvl="2" w:tentative="1">
+      <w:start w:val="1"/>
+      <w:numFmt w:val="bullet"/>
+      <w:lvlText w:val=""/>
+      <w:lvlJc w:val="left"/>
+      <w:pPr>
+        <w:tabs>
+          <w:tab w:val="num" w:pos="2160"/>
+        </w:tabs>
+        <w:ind w:left="2160" w:hanging="360"/>
+      </w:pPr>
+      <w:rPr>
+        <w:rFonts w:ascii="Wingdings" w:hAnsi="Wingdings" w:hint="default"/>
+        <w:sz w:val="20"/>
+      </w:rPr>
+    </w:lvl>
+    <w:lvl w:ilvl="3" w:tentative="1">
+      <w:start w:val="1"/>
+      <w:numFmt w:val="bullet"/>
+      <w:lvlText w:val=""/>
+      <w:lvlJc w:val="left"/>
+      <w:pPr>
+        <w:tabs>
+          <w:tab w:val="num" w:pos="2880"/>
+        </w:tabs>
+        <w:ind w:left="2880" w:hanging="360"/>
+      </w:pPr>
+      <w:rPr>
+        <w:rFonts w:ascii="Wingdings" w:hAnsi="Wingdings" w:hint="default"/>
+        <w:sz w:val="20"/>
+      </w:rPr>
+    </w:lvl>
+    <w:lvl w:ilvl="4" w:tentative="1">
+      <w:start w:val="1"/>
+      <w:numFmt w:val="bullet"/>
+      <w:lvlText w:val=""/>
+      <w:lvlJc w:val="left"/>
+      <w:pPr>
+        <w:tabs>
+          <w:tab w:val="num" w:pos="3600"/>
+        </w:tabs>
+        <w:ind w:left="3600" w:hanging="360"/>
+      </w:pPr>
+      <w:rPr>
+        <w:rFonts w:ascii="Wingdings" w:hAnsi="Wingdings" w:hint="default"/>
+        <w:sz w:val="20"/>
+      </w:rPr>
+    </w:lvl>
+    <w:lvl w:ilvl="5" w:tentative="1">
+      <w:start w:val="1"/>
+      <w:numFmt w:val="bullet"/>
+      <w:lvlText w:val=""/>
+      <w:lvlJc w:val="left"/>
+      <w:pPr>
+        <w:tabs>
+          <w:tab w:val="num" w:pos="4320"/>
+        </w:tabs>
+        <w:ind w:left="4320" w:hanging="360"/>
+      </w:pPr>
+      <w:rPr>
+        <w:rFonts w:ascii="Wingdings" w:hAnsi="Wingdings" w:hint="default"/>
+        <w:sz w:val="20"/>
+      </w:rPr>
+    </w:lvl>
+    <w:lvl w:ilvl="6" w:tentative="1">
+      <w:start w:val="1"/>
+      <w:numFmt w:val="bullet"/>
+      <w:lvlText w:val=""/>
+      <w:lvlJc w:val="left"/>
+      <w:pPr>
+        <w:tabs>
+          <w:tab w:val="num" w:pos="5040"/>
+        </w:tabs>
+        <w:ind w:left="5040" w:hanging="360"/>
+      </w:pPr>
+      <w:rPr>
+        <w:rFonts w:ascii="Wingdings" w:hAnsi="Wingdings" w:hint="default"/>
+        <w:sz w:val="20"/>
+      </w:rPr>
+    </w:lvl>
+    <w:lvl w:ilvl="7" w:tentative="1">
+      <w:start w:val="1"/>
+      <w:numFmt w:val="bullet"/>
+      <w:lvlText w:val=""/>
+      <w:lvlJc w:val="left"/>
+      <w:pPr>
+        <w:tabs>
+          <w:tab w:val="num" w:pos="5760"/>
+        </w:tabs>
+        <w:ind w:left="5760" w:hanging="360"/>
+      </w:pPr>
+      <w:rPr>
+        <w:rFonts w:ascii="Wingdings" w:hAnsi="Wingdings" w:hint="default"/>
+        <w:sz w:val="20"/>
+      </w:rPr>
+    </w:lvl>
+    <w:lvl w:ilvl="8" w:tentative="1">
+      <w:start w:val="1"/>
+      <w:numFmt w:val="bullet"/>
+      <w:lvlText w:val=""/>
+      <w:lvlJc w:val="left"/>
+      <w:pPr>
+        <w:tabs>
+          <w:tab w:val="num" w:pos="6480"/>
+        </w:tabs>
+        <w:ind w:left="6480" w:hanging="360"/>
+      </w:pPr>
+      <w:rPr>
+        <w:rFonts w:ascii="Wingdings" w:hAnsi="Wingdings" w:hint="default"/>
+        <w:sz w:val="20"/>
+      </w:rPr>
+    </w:lvl>
+  </w:abstractNum>
+  <w:abstractNum w:abstractNumId="4" w15:restartNumberingAfterBreak="0">
+    <w:nsid w:val="18897A0F"/>
+    <w:multiLevelType w:val="multilevel"/>
+    <w:tmpl w:val="C7F8EB04"/>
+    <w:lvl w:ilvl="0">
+      <w:start w:val="1"/>
+      <w:numFmt w:val="bullet"/>
+      <w:lvlText w:val=""/>
+      <w:lvlJc w:val="left"/>
+      <w:pPr>
+        <w:tabs>
+          <w:tab w:val="num" w:pos="720"/>
+        </w:tabs>
+        <w:ind w:left="720" w:hanging="360"/>
+      </w:pPr>
+      <w:rPr>
+        <w:rFonts w:ascii="Symbol" w:hAnsi="Symbol" w:hint="default"/>
+        <w:sz w:val="20"/>
+      </w:rPr>
+    </w:lvl>
+    <w:lvl w:ilvl="1" w:tentative="1">
+      <w:start w:val="1"/>
+      <w:numFmt w:val="bullet"/>
+      <w:lvlText w:val="o"/>
+      <w:lvlJc w:val="left"/>
+      <w:pPr>
+        <w:tabs>
+          <w:tab w:val="num" w:pos="1440"/>
+        </w:tabs>
+        <w:ind w:left="1440" w:hanging="360"/>
+      </w:pPr>
+      <w:rPr>
+        <w:rFonts w:ascii="Courier New" w:hAnsi="Courier New" w:hint="default"/>
+        <w:sz w:val="20"/>
+      </w:rPr>
+    </w:lvl>
+    <w:lvl w:ilvl="2" w:tentative="1">
+      <w:start w:val="1"/>
+      <w:numFmt w:val="bullet"/>
+      <w:lvlText w:val=""/>
+      <w:lvlJc w:val="left"/>
+      <w:pPr>
+        <w:tabs>
+          <w:tab w:val="num" w:pos="2160"/>
+        </w:tabs>
+        <w:ind w:left="2160" w:hanging="360"/>
+      </w:pPr>
+      <w:rPr>
+        <w:rFonts w:ascii="Wingdings" w:hAnsi="Wingdings" w:hint="default"/>
+        <w:sz w:val="20"/>
+      </w:rPr>
+    </w:lvl>
+    <w:lvl w:ilvl="3" w:tentative="1">
+      <w:start w:val="1"/>
+      <w:numFmt w:val="bullet"/>
+      <w:lvlText w:val=""/>
+      <w:lvlJc w:val="left"/>
+      <w:pPr>
+        <w:tabs>
+          <w:tab w:val="num" w:pos="2880"/>
+        </w:tabs>
+        <w:ind w:left="2880" w:hanging="360"/>
+      </w:pPr>
+      <w:rPr>
+        <w:rFonts w:ascii="Wingdings" w:hAnsi="Wingdings" w:hint="default"/>
+        <w:sz w:val="20"/>
+      </w:rPr>
+    </w:lvl>
+    <w:lvl w:ilvl="4" w:tentative="1">
+      <w:start w:val="1"/>
+      <w:numFmt w:val="bullet"/>
+      <w:lvlText w:val=""/>
+      <w:lvlJc w:val="left"/>
+      <w:pPr>
+        <w:tabs>
+          <w:tab w:val="num" w:pos="3600"/>
+        </w:tabs>
+        <w:ind w:left="3600" w:hanging="360"/>
+      </w:pPr>
+      <w:rPr>
+        <w:rFonts w:ascii="Wingdings" w:hAnsi="Wingdings" w:hint="default"/>
+        <w:sz w:val="20"/>
+      </w:rPr>
+    </w:lvl>
+    <w:lvl w:ilvl="5" w:tentative="1">
+      <w:start w:val="1"/>
+      <w:numFmt w:val="bullet"/>
+      <w:lvlText w:val=""/>
+      <w:lvlJc w:val="left"/>
+      <w:pPr>
+        <w:tabs>
+          <w:tab w:val="num" w:pos="4320"/>
+        </w:tabs>
+        <w:ind w:left="4320" w:hanging="360"/>
+      </w:pPr>
+      <w:rPr>
+        <w:rFonts w:ascii="Wingdings" w:hAnsi="Wingdings" w:hint="default"/>
+        <w:sz w:val="20"/>
+      </w:rPr>
+    </w:lvl>
+    <w:lvl w:ilvl="6" w:tentative="1">
+      <w:start w:val="1"/>
+      <w:numFmt w:val="bullet"/>
+      <w:lvlText w:val=""/>
+      <w:lvlJc w:val="left"/>
+      <w:pPr>
+        <w:tabs>
+          <w:tab w:val="num" w:pos="5040"/>
+        </w:tabs>
+        <w:ind w:left="5040" w:hanging="360"/>
+      </w:pPr>
+      <w:rPr>
+        <w:rFonts w:ascii="Wingdings" w:hAnsi="Wingdings" w:hint="default"/>
+        <w:sz w:val="20"/>
+      </w:rPr>
+    </w:lvl>
+    <w:lvl w:ilvl="7" w:tentative="1">
+      <w:start w:val="1"/>
+      <w:numFmt w:val="bullet"/>
+      <w:lvlText w:val=""/>
+      <w:lvlJc w:val="left"/>
+      <w:pPr>
+        <w:tabs>
+          <w:tab w:val="num" w:pos="5760"/>
+        </w:tabs>
+        <w:ind w:left="5760" w:hanging="360"/>
+      </w:pPr>
+      <w:rPr>
+        <w:rFonts w:ascii="Wingdings" w:hAnsi="Wingdings" w:hint="default"/>
+        <w:sz w:val="20"/>
+      </w:rPr>
+    </w:lvl>
+    <w:lvl w:ilvl="8" w:tentative="1">
+      <w:start w:val="1"/>
+      <w:numFmt w:val="bullet"/>
+      <w:lvlText w:val=""/>
+      <w:lvlJc w:val="left"/>
+      <w:pPr>
+        <w:tabs>
+          <w:tab w:val="num" w:pos="6480"/>
+        </w:tabs>
+        <w:ind w:left="6480" w:hanging="360"/>
+      </w:pPr>
+      <w:rPr>
+        <w:rFonts w:ascii="Wingdings" w:hAnsi="Wingdings" w:hint="default"/>
+        <w:sz w:val="20"/>
+      </w:rPr>
+    </w:lvl>
+  </w:abstractNum>
+  <w:abstractNum w:abstractNumId="5" w15:restartNumberingAfterBreak="0">
     <w:nsid w:val="1B4F6002"/>
     <w:multiLevelType w:val="multilevel"/>
     <w:tmpl w:val="E882851E"/>
@@ -1289,7 +2702,156 @@
       </w:rPr>
     </w:lvl>
   </w:abstractNum>
-  <w:abstractNum w:abstractNumId="1" w15:restartNumberingAfterBreak="0">
+  <w:abstractNum w:abstractNumId="6" w15:restartNumberingAfterBreak="0">
+    <w:nsid w:val="26553AA5"/>
+    <w:multiLevelType w:val="multilevel"/>
+    <w:tmpl w:val="37A4ED8E"/>
+    <w:lvl w:ilvl="0">
+      <w:start w:val="1"/>
+      <w:numFmt w:val="bullet"/>
+      <w:lvlText w:val=""/>
+      <w:lvlJc w:val="left"/>
+      <w:pPr>
+        <w:tabs>
+          <w:tab w:val="num" w:pos="720"/>
+        </w:tabs>
+        <w:ind w:left="720" w:hanging="360"/>
+      </w:pPr>
+      <w:rPr>
+        <w:rFonts w:ascii="Symbol" w:hAnsi="Symbol" w:hint="default"/>
+        <w:sz w:val="20"/>
+      </w:rPr>
+    </w:lvl>
+    <w:lvl w:ilvl="1" w:tentative="1">
+      <w:start w:val="1"/>
+      <w:numFmt w:val="bullet"/>
+      <w:lvlText w:val="o"/>
+      <w:lvlJc w:val="left"/>
+      <w:pPr>
+        <w:tabs>
+          <w:tab w:val="num" w:pos="1440"/>
+        </w:tabs>
+        <w:ind w:left="1440" w:hanging="360"/>
+      </w:pPr>
+      <w:rPr>
+        <w:rFonts w:ascii="Courier New" w:hAnsi="Courier New" w:hint="default"/>
+        <w:sz w:val="20"/>
+      </w:rPr>
+    </w:lvl>
+    <w:lvl w:ilvl="2" w:tentative="1">
+      <w:start w:val="1"/>
+      <w:numFmt w:val="bullet"/>
+      <w:lvlText w:val=""/>
+      <w:lvlJc w:val="left"/>
+      <w:pPr>
+        <w:tabs>
+          <w:tab w:val="num" w:pos="2160"/>
+        </w:tabs>
+        <w:ind w:left="2160" w:hanging="360"/>
+      </w:pPr>
+      <w:rPr>
+        <w:rFonts w:ascii="Wingdings" w:hAnsi="Wingdings" w:hint="default"/>
+        <w:sz w:val="20"/>
+      </w:rPr>
+    </w:lvl>
+    <w:lvl w:ilvl="3" w:tentative="1">
+      <w:start w:val="1"/>
+      <w:numFmt w:val="bullet"/>
+      <w:lvlText w:val=""/>
+      <w:lvlJc w:val="left"/>
+      <w:pPr>
+        <w:tabs>
+          <w:tab w:val="num" w:pos="2880"/>
+        </w:tabs>
+        <w:ind w:left="2880" w:hanging="360"/>
+      </w:pPr>
+      <w:rPr>
+        <w:rFonts w:ascii="Wingdings" w:hAnsi="Wingdings" w:hint="default"/>
+        <w:sz w:val="20"/>
+      </w:rPr>
+    </w:lvl>
+    <w:lvl w:ilvl="4" w:tentative="1">
+      <w:start w:val="1"/>
+      <w:numFmt w:val="bullet"/>
+      <w:lvlText w:val=""/>
+      <w:lvlJc w:val="left"/>
+      <w:pPr>
+        <w:tabs>
+          <w:tab w:val="num" w:pos="3600"/>
+        </w:tabs>
+        <w:ind w:left="3600" w:hanging="360"/>
+      </w:pPr>
+      <w:rPr>
+        <w:rFonts w:ascii="Wingdings" w:hAnsi="Wingdings" w:hint="default"/>
+        <w:sz w:val="20"/>
+      </w:rPr>
+    </w:lvl>
+    <w:lvl w:ilvl="5" w:tentative="1">
+      <w:start w:val="1"/>
+      <w:numFmt w:val="bullet"/>
+      <w:lvlText w:val=""/>
+      <w:lvlJc w:val="left"/>
+      <w:pPr>
+        <w:tabs>
+          <w:tab w:val="num" w:pos="4320"/>
+        </w:tabs>
+        <w:ind w:left="4320" w:hanging="360"/>
+      </w:pPr>
+      <w:rPr>
+        <w:rFonts w:ascii="Wingdings" w:hAnsi="Wingdings" w:hint="default"/>
+        <w:sz w:val="20"/>
+      </w:rPr>
+    </w:lvl>
+    <w:lvl w:ilvl="6" w:tentative="1">
+      <w:start w:val="1"/>
+      <w:numFmt w:val="bullet"/>
+      <w:lvlText w:val=""/>
+      <w:lvlJc w:val="left"/>
+      <w:pPr>
+        <w:tabs>
+          <w:tab w:val="num" w:pos="5040"/>
+        </w:tabs>
+        <w:ind w:left="5040" w:hanging="360"/>
+      </w:pPr>
+      <w:rPr>
+        <w:rFonts w:ascii="Wingdings" w:hAnsi="Wingdings" w:hint="default"/>
+        <w:sz w:val="20"/>
+      </w:rPr>
+    </w:lvl>
+    <w:lvl w:ilvl="7" w:tentative="1">
+      <w:start w:val="1"/>
+      <w:numFmt w:val="bullet"/>
+      <w:lvlText w:val=""/>
+      <w:lvlJc w:val="left"/>
+      <w:pPr>
+        <w:tabs>
+          <w:tab w:val="num" w:pos="5760"/>
+        </w:tabs>
+        <w:ind w:left="5760" w:hanging="360"/>
+      </w:pPr>
+      <w:rPr>
+        <w:rFonts w:ascii="Wingdings" w:hAnsi="Wingdings" w:hint="default"/>
+        <w:sz w:val="20"/>
+      </w:rPr>
+    </w:lvl>
+    <w:lvl w:ilvl="8" w:tentative="1">
+      <w:start w:val="1"/>
+      <w:numFmt w:val="bullet"/>
+      <w:lvlText w:val=""/>
+      <w:lvlJc w:val="left"/>
+      <w:pPr>
+        <w:tabs>
+          <w:tab w:val="num" w:pos="6480"/>
+        </w:tabs>
+        <w:ind w:left="6480" w:hanging="360"/>
+      </w:pPr>
+      <w:rPr>
+        <w:rFonts w:ascii="Wingdings" w:hAnsi="Wingdings" w:hint="default"/>
+        <w:sz w:val="20"/>
+      </w:rPr>
+    </w:lvl>
+  </w:abstractNum>
+  <w:abstractNum w:abstractNumId="7" w15:restartNumberingAfterBreak="0">
     <w:nsid w:val="2EC86713"/>
     <w:multiLevelType w:val="multilevel"/>
     <w:tmpl w:val="447819B6"/>
@@ -1438,7 +3000,156 @@
       </w:rPr>
     </w:lvl>
   </w:abstractNum>
-  <w:abstractNum w:abstractNumId="2" w15:restartNumberingAfterBreak="0">
+  <w:abstractNum w:abstractNumId="8" w15:restartNumberingAfterBreak="0">
+    <w:nsid w:val="346B18AB"/>
+    <w:multiLevelType w:val="multilevel"/>
+    <w:tmpl w:val="281E5358"/>
+    <w:lvl w:ilvl="0">
+      <w:start w:val="1"/>
+      <w:numFmt w:val="bullet"/>
+      <w:lvlText w:val=""/>
+      <w:lvlJc w:val="left"/>
+      <w:pPr>
+        <w:tabs>
+          <w:tab w:val="num" w:pos="720"/>
+        </w:tabs>
+        <w:ind w:left="720" w:hanging="360"/>
+      </w:pPr>
+      <w:rPr>
+        <w:rFonts w:ascii="Symbol" w:hAnsi="Symbol" w:hint="default"/>
+        <w:sz w:val="20"/>
+      </w:rPr>
+    </w:lvl>
+    <w:lvl w:ilvl="1" w:tentative="1">
+      <w:start w:val="1"/>
+      <w:numFmt w:val="bullet"/>
+      <w:lvlText w:val="o"/>
+      <w:lvlJc w:val="left"/>
+      <w:pPr>
+        <w:tabs>
+          <w:tab w:val="num" w:pos="1440"/>
+        </w:tabs>
+        <w:ind w:left="1440" w:hanging="360"/>
+      </w:pPr>
+      <w:rPr>
+        <w:rFonts w:ascii="Courier New" w:hAnsi="Courier New" w:hint="default"/>
+        <w:sz w:val="20"/>
+      </w:rPr>
+    </w:lvl>
+    <w:lvl w:ilvl="2" w:tentative="1">
+      <w:start w:val="1"/>
+      <w:numFmt w:val="bullet"/>
+      <w:lvlText w:val=""/>
+      <w:lvlJc w:val="left"/>
+      <w:pPr>
+        <w:tabs>
+          <w:tab w:val="num" w:pos="2160"/>
+        </w:tabs>
+        <w:ind w:left="2160" w:hanging="360"/>
+      </w:pPr>
+      <w:rPr>
+        <w:rFonts w:ascii="Wingdings" w:hAnsi="Wingdings" w:hint="default"/>
+        <w:sz w:val="20"/>
+      </w:rPr>
+    </w:lvl>
+    <w:lvl w:ilvl="3" w:tentative="1">
+      <w:start w:val="1"/>
+      <w:numFmt w:val="bullet"/>
+      <w:lvlText w:val=""/>
+      <w:lvlJc w:val="left"/>
+      <w:pPr>
+        <w:tabs>
+          <w:tab w:val="num" w:pos="2880"/>
+        </w:tabs>
+        <w:ind w:left="2880" w:hanging="360"/>
+      </w:pPr>
+      <w:rPr>
+        <w:rFonts w:ascii="Wingdings" w:hAnsi="Wingdings" w:hint="default"/>
+        <w:sz w:val="20"/>
+      </w:rPr>
+    </w:lvl>
+    <w:lvl w:ilvl="4" w:tentative="1">
+      <w:start w:val="1"/>
+      <w:numFmt w:val="bullet"/>
+      <w:lvlText w:val=""/>
+      <w:lvlJc w:val="left"/>
+      <w:pPr>
+        <w:tabs>
+          <w:tab w:val="num" w:pos="3600"/>
+        </w:tabs>
+        <w:ind w:left="3600" w:hanging="360"/>
+      </w:pPr>
+      <w:rPr>
+        <w:rFonts w:ascii="Wingdings" w:hAnsi="Wingdings" w:hint="default"/>
+        <w:sz w:val="20"/>
+      </w:rPr>
+    </w:lvl>
+    <w:lvl w:ilvl="5" w:tentative="1">
+      <w:start w:val="1"/>
+      <w:numFmt w:val="bullet"/>
+      <w:lvlText w:val=""/>
+      <w:lvlJc w:val="left"/>
+      <w:pPr>
+        <w:tabs>
+          <w:tab w:val="num" w:pos="4320"/>
+        </w:tabs>
+        <w:ind w:left="4320" w:hanging="360"/>
+      </w:pPr>
+      <w:rPr>
+        <w:rFonts w:ascii="Wingdings" w:hAnsi="Wingdings" w:hint="default"/>
+        <w:sz w:val="20"/>
+      </w:rPr>
+    </w:lvl>
+    <w:lvl w:ilvl="6" w:tentative="1">
+      <w:start w:val="1"/>
+      <w:numFmt w:val="bullet"/>
+      <w:lvlText w:val=""/>
+      <w:lvlJc w:val="left"/>
+      <w:pPr>
+        <w:tabs>
+          <w:tab w:val="num" w:pos="5040"/>
+        </w:tabs>
+        <w:ind w:left="5040" w:hanging="360"/>
+      </w:pPr>
+      <w:rPr>
+        <w:rFonts w:ascii="Wingdings" w:hAnsi="Wingdings" w:hint="default"/>
+        <w:sz w:val="20"/>
+      </w:rPr>
+    </w:lvl>
+    <w:lvl w:ilvl="7" w:tentative="1">
+      <w:start w:val="1"/>
+      <w:numFmt w:val="bullet"/>
+      <w:lvlText w:val=""/>
+      <w:lvlJc w:val="left"/>
+      <w:pPr>
+        <w:tabs>
+          <w:tab w:val="num" w:pos="5760"/>
+        </w:tabs>
+        <w:ind w:left="5760" w:hanging="360"/>
+      </w:pPr>
+      <w:rPr>
+        <w:rFonts w:ascii="Wingdings" w:hAnsi="Wingdings" w:hint="default"/>
+        <w:sz w:val="20"/>
+      </w:rPr>
+    </w:lvl>
+    <w:lvl w:ilvl="8" w:tentative="1">
+      <w:start w:val="1"/>
+      <w:numFmt w:val="bullet"/>
+      <w:lvlText w:val=""/>
+      <w:lvlJc w:val="left"/>
+      <w:pPr>
+        <w:tabs>
+          <w:tab w:val="num" w:pos="6480"/>
+        </w:tabs>
+        <w:ind w:left="6480" w:hanging="360"/>
+      </w:pPr>
+      <w:rPr>
+        <w:rFonts w:ascii="Wingdings" w:hAnsi="Wingdings" w:hint="default"/>
+        <w:sz w:val="20"/>
+      </w:rPr>
+    </w:lvl>
+  </w:abstractNum>
+  <w:abstractNum w:abstractNumId="9" w15:restartNumberingAfterBreak="0">
     <w:nsid w:val="34DE6E7E"/>
     <w:multiLevelType w:val="multilevel"/>
     <w:tmpl w:val="6208228C"/>
@@ -1587,7 +3298,7 @@
       </w:rPr>
     </w:lvl>
   </w:abstractNum>
-  <w:abstractNum w:abstractNumId="3" w15:restartNumberingAfterBreak="0">
+  <w:abstractNum w:abstractNumId="10" w15:restartNumberingAfterBreak="0">
     <w:nsid w:val="37531B88"/>
     <w:multiLevelType w:val="multilevel"/>
     <w:tmpl w:val="D1822374"/>
@@ -1736,7 +3447,7 @@
       </w:rPr>
     </w:lvl>
   </w:abstractNum>
-  <w:abstractNum w:abstractNumId="4" w15:restartNumberingAfterBreak="0">
+  <w:abstractNum w:abstractNumId="11" w15:restartNumberingAfterBreak="0">
     <w:nsid w:val="37F157A4"/>
     <w:multiLevelType w:val="multilevel"/>
     <w:tmpl w:val="C38C8B06"/>
@@ -1849,7 +3560,7 @@
       </w:rPr>
     </w:lvl>
   </w:abstractNum>
-  <w:abstractNum w:abstractNumId="5" w15:restartNumberingAfterBreak="0">
+  <w:abstractNum w:abstractNumId="12" w15:restartNumberingAfterBreak="0">
     <w:nsid w:val="42741430"/>
     <w:multiLevelType w:val="multilevel"/>
     <w:tmpl w:val="520CFF22"/>
@@ -1962,7 +3673,7 @@
       </w:rPr>
     </w:lvl>
   </w:abstractNum>
-  <w:abstractNum w:abstractNumId="6" w15:restartNumberingAfterBreak="0">
+  <w:abstractNum w:abstractNumId="13" w15:restartNumberingAfterBreak="0">
     <w:nsid w:val="44702E37"/>
     <w:multiLevelType w:val="multilevel"/>
     <w:tmpl w:val="605415BA"/>
@@ -2111,7 +3822,7 @@
       </w:rPr>
     </w:lvl>
   </w:abstractNum>
-  <w:abstractNum w:abstractNumId="7" w15:restartNumberingAfterBreak="0">
+  <w:abstractNum w:abstractNumId="14" w15:restartNumberingAfterBreak="0">
     <w:nsid w:val="56C169C9"/>
     <w:multiLevelType w:val="multilevel"/>
     <w:tmpl w:val="1E7CE9DE"/>
@@ -2260,7 +3971,156 @@
       </w:rPr>
     </w:lvl>
   </w:abstractNum>
-  <w:abstractNum w:abstractNumId="8" w15:restartNumberingAfterBreak="0">
+  <w:abstractNum w:abstractNumId="15" w15:restartNumberingAfterBreak="0">
+    <w:nsid w:val="6BF0319F"/>
+    <w:multiLevelType w:val="multilevel"/>
+    <w:tmpl w:val="CAA2400C"/>
+    <w:lvl w:ilvl="0">
+      <w:start w:val="1"/>
+      <w:numFmt w:val="bullet"/>
+      <w:lvlText w:val=""/>
+      <w:lvlJc w:val="left"/>
+      <w:pPr>
+        <w:tabs>
+          <w:tab w:val="num" w:pos="720"/>
+        </w:tabs>
+        <w:ind w:left="720" w:hanging="360"/>
+      </w:pPr>
+      <w:rPr>
+        <w:rFonts w:ascii="Symbol" w:hAnsi="Symbol" w:hint="default"/>
+        <w:sz w:val="20"/>
+      </w:rPr>
+    </w:lvl>
+    <w:lvl w:ilvl="1" w:tentative="1">
+      <w:start w:val="1"/>
+      <w:numFmt w:val="bullet"/>
+      <w:lvlText w:val="o"/>
+      <w:lvlJc w:val="left"/>
+      <w:pPr>
+        <w:tabs>
+          <w:tab w:val="num" w:pos="1440"/>
+        </w:tabs>
+        <w:ind w:left="1440" w:hanging="360"/>
+      </w:pPr>
+      <w:rPr>
+        <w:rFonts w:ascii="Courier New" w:hAnsi="Courier New" w:hint="default"/>
+        <w:sz w:val="20"/>
+      </w:rPr>
+    </w:lvl>
+    <w:lvl w:ilvl="2" w:tentative="1">
+      <w:start w:val="1"/>
+      <w:numFmt w:val="bullet"/>
+      <w:lvlText w:val=""/>
+      <w:lvlJc w:val="left"/>
+      <w:pPr>
+        <w:tabs>
+          <w:tab w:val="num" w:pos="2160"/>
+        </w:tabs>
+        <w:ind w:left="2160" w:hanging="360"/>
+      </w:pPr>
+      <w:rPr>
+        <w:rFonts w:ascii="Wingdings" w:hAnsi="Wingdings" w:hint="default"/>
+        <w:sz w:val="20"/>
+      </w:rPr>
+    </w:lvl>
+    <w:lvl w:ilvl="3" w:tentative="1">
+      <w:start w:val="1"/>
+      <w:numFmt w:val="bullet"/>
+      <w:lvlText w:val=""/>
+      <w:lvlJc w:val="left"/>
+      <w:pPr>
+        <w:tabs>
+          <w:tab w:val="num" w:pos="2880"/>
+        </w:tabs>
+        <w:ind w:left="2880" w:hanging="360"/>
+      </w:pPr>
+      <w:rPr>
+        <w:rFonts w:ascii="Wingdings" w:hAnsi="Wingdings" w:hint="default"/>
+        <w:sz w:val="20"/>
+      </w:rPr>
+    </w:lvl>
+    <w:lvl w:ilvl="4" w:tentative="1">
+      <w:start w:val="1"/>
+      <w:numFmt w:val="bullet"/>
+      <w:lvlText w:val=""/>
+      <w:lvlJc w:val="left"/>
+      <w:pPr>
+        <w:tabs>
+          <w:tab w:val="num" w:pos="3600"/>
+        </w:tabs>
+        <w:ind w:left="3600" w:hanging="360"/>
+      </w:pPr>
+      <w:rPr>
+        <w:rFonts w:ascii="Wingdings" w:hAnsi="Wingdings" w:hint="default"/>
+        <w:sz w:val="20"/>
+      </w:rPr>
+    </w:lvl>
+    <w:lvl w:ilvl="5" w:tentative="1">
+      <w:start w:val="1"/>
+      <w:numFmt w:val="bullet"/>
+      <w:lvlText w:val=""/>
+      <w:lvlJc w:val="left"/>
+      <w:pPr>
+        <w:tabs>
+          <w:tab w:val="num" w:pos="4320"/>
+        </w:tabs>
+        <w:ind w:left="4320" w:hanging="360"/>
+      </w:pPr>
+      <w:rPr>
+        <w:rFonts w:ascii="Wingdings" w:hAnsi="Wingdings" w:hint="default"/>
+        <w:sz w:val="20"/>
+      </w:rPr>
+    </w:lvl>
+    <w:lvl w:ilvl="6" w:tentative="1">
+      <w:start w:val="1"/>
+      <w:numFmt w:val="bullet"/>
+      <w:lvlText w:val=""/>
+      <w:lvlJc w:val="left"/>
+      <w:pPr>
+        <w:tabs>
+          <w:tab w:val="num" w:pos="5040"/>
+        </w:tabs>
+        <w:ind w:left="5040" w:hanging="360"/>
+      </w:pPr>
+      <w:rPr>
+        <w:rFonts w:ascii="Wingdings" w:hAnsi="Wingdings" w:hint="default"/>
+        <w:sz w:val="20"/>
+      </w:rPr>
+    </w:lvl>
+    <w:lvl w:ilvl="7" w:tentative="1">
+      <w:start w:val="1"/>
+      <w:numFmt w:val="bullet"/>
+      <w:lvlText w:val=""/>
+      <w:lvlJc w:val="left"/>
+      <w:pPr>
+        <w:tabs>
+          <w:tab w:val="num" w:pos="5760"/>
+        </w:tabs>
+        <w:ind w:left="5760" w:hanging="360"/>
+      </w:pPr>
+      <w:rPr>
+        <w:rFonts w:ascii="Wingdings" w:hAnsi="Wingdings" w:hint="default"/>
+        <w:sz w:val="20"/>
+      </w:rPr>
+    </w:lvl>
+    <w:lvl w:ilvl="8" w:tentative="1">
+      <w:start w:val="1"/>
+      <w:numFmt w:val="bullet"/>
+      <w:lvlText w:val=""/>
+      <w:lvlJc w:val="left"/>
+      <w:pPr>
+        <w:tabs>
+          <w:tab w:val="num" w:pos="6480"/>
+        </w:tabs>
+        <w:ind w:left="6480" w:hanging="360"/>
+      </w:pPr>
+      <w:rPr>
+        <w:rFonts w:ascii="Wingdings" w:hAnsi="Wingdings" w:hint="default"/>
+        <w:sz w:val="20"/>
+      </w:rPr>
+    </w:lvl>
+  </w:abstractNum>
+  <w:abstractNum w:abstractNumId="16" w15:restartNumberingAfterBreak="0">
     <w:nsid w:val="6C041E5D"/>
     <w:multiLevelType w:val="multilevel"/>
     <w:tmpl w:val="23A86288"/>
@@ -2409,7 +4269,7 @@
       </w:rPr>
     </w:lvl>
   </w:abstractNum>
-  <w:abstractNum w:abstractNumId="9" w15:restartNumberingAfterBreak="0">
+  <w:abstractNum w:abstractNumId="17" w15:restartNumberingAfterBreak="0">
     <w:nsid w:val="6E4641FD"/>
     <w:multiLevelType w:val="multilevel"/>
     <w:tmpl w:val="7960C2A2"/>
@@ -2522,7 +4382,156 @@
       </w:rPr>
     </w:lvl>
   </w:abstractNum>
-  <w:abstractNum w:abstractNumId="10" w15:restartNumberingAfterBreak="0">
+  <w:abstractNum w:abstractNumId="18" w15:restartNumberingAfterBreak="0">
+    <w:nsid w:val="70EA1E01"/>
+    <w:multiLevelType w:val="multilevel"/>
+    <w:tmpl w:val="A7CE31C6"/>
+    <w:lvl w:ilvl="0">
+      <w:start w:val="1"/>
+      <w:numFmt w:val="bullet"/>
+      <w:lvlText w:val=""/>
+      <w:lvlJc w:val="left"/>
+      <w:pPr>
+        <w:tabs>
+          <w:tab w:val="num" w:pos="720"/>
+        </w:tabs>
+        <w:ind w:left="720" w:hanging="360"/>
+      </w:pPr>
+      <w:rPr>
+        <w:rFonts w:ascii="Symbol" w:hAnsi="Symbol" w:hint="default"/>
+        <w:sz w:val="20"/>
+      </w:rPr>
+    </w:lvl>
+    <w:lvl w:ilvl="1" w:tentative="1">
+      <w:start w:val="1"/>
+      <w:numFmt w:val="bullet"/>
+      <w:lvlText w:val="o"/>
+      <w:lvlJc w:val="left"/>
+      <w:pPr>
+        <w:tabs>
+          <w:tab w:val="num" w:pos="1440"/>
+        </w:tabs>
+        <w:ind w:left="1440" w:hanging="360"/>
+      </w:pPr>
+      <w:rPr>
+        <w:rFonts w:ascii="Courier New" w:hAnsi="Courier New" w:hint="default"/>
+        <w:sz w:val="20"/>
+      </w:rPr>
+    </w:lvl>
+    <w:lvl w:ilvl="2" w:tentative="1">
+      <w:start w:val="1"/>
+      <w:numFmt w:val="bullet"/>
+      <w:lvlText w:val=""/>
+      <w:lvlJc w:val="left"/>
+      <w:pPr>
+        <w:tabs>
+          <w:tab w:val="num" w:pos="2160"/>
+        </w:tabs>
+        <w:ind w:left="2160" w:hanging="360"/>
+      </w:pPr>
+      <w:rPr>
+        <w:rFonts w:ascii="Wingdings" w:hAnsi="Wingdings" w:hint="default"/>
+        <w:sz w:val="20"/>
+      </w:rPr>
+    </w:lvl>
+    <w:lvl w:ilvl="3" w:tentative="1">
+      <w:start w:val="1"/>
+      <w:numFmt w:val="bullet"/>
+      <w:lvlText w:val=""/>
+      <w:lvlJc w:val="left"/>
+      <w:pPr>
+        <w:tabs>
+          <w:tab w:val="num" w:pos="2880"/>
+        </w:tabs>
+        <w:ind w:left="2880" w:hanging="360"/>
+      </w:pPr>
+      <w:rPr>
+        <w:rFonts w:ascii="Wingdings" w:hAnsi="Wingdings" w:hint="default"/>
+        <w:sz w:val="20"/>
+      </w:rPr>
+    </w:lvl>
+    <w:lvl w:ilvl="4" w:tentative="1">
+      <w:start w:val="1"/>
+      <w:numFmt w:val="bullet"/>
+      <w:lvlText w:val=""/>
+      <w:lvlJc w:val="left"/>
+      <w:pPr>
+        <w:tabs>
+          <w:tab w:val="num" w:pos="3600"/>
+        </w:tabs>
+        <w:ind w:left="3600" w:hanging="360"/>
+      </w:pPr>
+      <w:rPr>
+        <w:rFonts w:ascii="Wingdings" w:hAnsi="Wingdings" w:hint="default"/>
+        <w:sz w:val="20"/>
+      </w:rPr>
+    </w:lvl>
+    <w:lvl w:ilvl="5" w:tentative="1">
+      <w:start w:val="1"/>
+      <w:numFmt w:val="bullet"/>
+      <w:lvlText w:val=""/>
+      <w:lvlJc w:val="left"/>
+      <w:pPr>
+        <w:tabs>
+          <w:tab w:val="num" w:pos="4320"/>
+        </w:tabs>
+        <w:ind w:left="4320" w:hanging="360"/>
+      </w:pPr>
+      <w:rPr>
+        <w:rFonts w:ascii="Wingdings" w:hAnsi="Wingdings" w:hint="default"/>
+        <w:sz w:val="20"/>
+      </w:rPr>
+    </w:lvl>
+    <w:lvl w:ilvl="6" w:tentative="1">
+      <w:start w:val="1"/>
+      <w:numFmt w:val="bullet"/>
+      <w:lvlText w:val=""/>
+      <w:lvlJc w:val="left"/>
+      <w:pPr>
+        <w:tabs>
+          <w:tab w:val="num" w:pos="5040"/>
+        </w:tabs>
+        <w:ind w:left="5040" w:hanging="360"/>
+      </w:pPr>
+      <w:rPr>
+        <w:rFonts w:ascii="Wingdings" w:hAnsi="Wingdings" w:hint="default"/>
+        <w:sz w:val="20"/>
+      </w:rPr>
+    </w:lvl>
+    <w:lvl w:ilvl="7" w:tentative="1">
+      <w:start w:val="1"/>
+      <w:numFmt w:val="bullet"/>
+      <w:lvlText w:val=""/>
+      <w:lvlJc w:val="left"/>
+      <w:pPr>
+        <w:tabs>
+          <w:tab w:val="num" w:pos="5760"/>
+        </w:tabs>
+        <w:ind w:left="5760" w:hanging="360"/>
+      </w:pPr>
+      <w:rPr>
+        <w:rFonts w:ascii="Wingdings" w:hAnsi="Wingdings" w:hint="default"/>
+        <w:sz w:val="20"/>
+      </w:rPr>
+    </w:lvl>
+    <w:lvl w:ilvl="8" w:tentative="1">
+      <w:start w:val="1"/>
+      <w:numFmt w:val="bullet"/>
+      <w:lvlText w:val=""/>
+      <w:lvlJc w:val="left"/>
+      <w:pPr>
+        <w:tabs>
+          <w:tab w:val="num" w:pos="6480"/>
+        </w:tabs>
+        <w:ind w:left="6480" w:hanging="360"/>
+      </w:pPr>
+      <w:rPr>
+        <w:rFonts w:ascii="Wingdings" w:hAnsi="Wingdings" w:hint="default"/>
+        <w:sz w:val="20"/>
+      </w:rPr>
+    </w:lvl>
+  </w:abstractNum>
+  <w:abstractNum w:abstractNumId="19" w15:restartNumberingAfterBreak="0">
     <w:nsid w:val="7C3675D7"/>
     <w:multiLevelType w:val="multilevel"/>
     <w:tmpl w:val="1D3AA212"/>
@@ -2671,7 +4680,7 @@
       </w:rPr>
     </w:lvl>
   </w:abstractNum>
-  <w:abstractNum w:abstractNumId="11" w15:restartNumberingAfterBreak="0">
+  <w:abstractNum w:abstractNumId="20" w15:restartNumberingAfterBreak="0">
     <w:nsid w:val="7D6153B5"/>
     <w:multiLevelType w:val="multilevel"/>
     <w:tmpl w:val="3716901A"/>
@@ -2821,40 +4830,67 @@
     </w:lvl>
   </w:abstractNum>
   <w:num w:numId="1" w16cid:durableId="852109501">
+    <w:abstractNumId w:val="11"/>
+  </w:num>
+  <w:num w:numId="2" w16cid:durableId="514535400">
+    <w:abstractNumId w:val="12"/>
+  </w:num>
+  <w:num w:numId="3" w16cid:durableId="1608539149">
+    <w:abstractNumId w:val="17"/>
+  </w:num>
+  <w:num w:numId="4" w16cid:durableId="431710673">
+    <w:abstractNumId w:val="19"/>
+  </w:num>
+  <w:num w:numId="5" w16cid:durableId="1223643157">
+    <w:abstractNumId w:val="14"/>
+  </w:num>
+  <w:num w:numId="6" w16cid:durableId="1866406554">
+    <w:abstractNumId w:val="20"/>
+  </w:num>
+  <w:num w:numId="7" w16cid:durableId="1314263008">
+    <w:abstractNumId w:val="7"/>
+  </w:num>
+  <w:num w:numId="8" w16cid:durableId="763377211">
+    <w:abstractNumId w:val="10"/>
+  </w:num>
+  <w:num w:numId="9" w16cid:durableId="1600601586">
+    <w:abstractNumId w:val="13"/>
+  </w:num>
+  <w:num w:numId="10" w16cid:durableId="1379469945">
+    <w:abstractNumId w:val="9"/>
+  </w:num>
+  <w:num w:numId="11" w16cid:durableId="883636578">
+    <w:abstractNumId w:val="16"/>
+  </w:num>
+  <w:num w:numId="12" w16cid:durableId="716707065">
+    <w:abstractNumId w:val="5"/>
+  </w:num>
+  <w:num w:numId="13" w16cid:durableId="2041197778">
+    <w:abstractNumId w:val="6"/>
+  </w:num>
+  <w:num w:numId="14" w16cid:durableId="238516829">
+    <w:abstractNumId w:val="2"/>
+  </w:num>
+  <w:num w:numId="15" w16cid:durableId="1204750573">
     <w:abstractNumId w:val="4"/>
   </w:num>
-  <w:num w:numId="2" w16cid:durableId="514535400">
-    <w:abstractNumId w:val="5"/>
+  <w:num w:numId="16" w16cid:durableId="1298804658">
+    <w:abstractNumId w:val="3"/>
   </w:num>
-  <w:num w:numId="3" w16cid:durableId="1608539149">
-    <w:abstractNumId w:val="9"/>
+  <w:num w:numId="17" w16cid:durableId="1783185294">
+    <w:abstractNumId w:val="0"/>
   </w:num>
-  <w:num w:numId="4" w16cid:durableId="431710673">
-    <w:abstractNumId w:val="10"/>
+  <w:num w:numId="18" w16cid:durableId="1348019648">
+    <w:abstractNumId w:val="15"/>
   </w:num>
-  <w:num w:numId="5" w16cid:durableId="1223643157">
-    <w:abstractNumId w:val="7"/>
-  </w:num>
-  <w:num w:numId="6" w16cid:durableId="1866406554">
-    <w:abstractNumId w:val="11"/>
-  </w:num>
-  <w:num w:numId="7" w16cid:durableId="1314263008">
+  <w:num w:numId="19" w16cid:durableId="1444879813">
     <w:abstractNumId w:val="1"/>
   </w:num>
-  <w:num w:numId="8" w16cid:durableId="763377211">
-    <w:abstractNumId w:val="3"/>
-  </w:num>
-  <w:num w:numId="9" w16cid:durableId="1600601586">
-    <w:abstractNumId w:val="6"/>
-  </w:num>
-  <w:num w:numId="10" w16cid:durableId="1379469945">
-    <w:abstractNumId w:val="2"/>
-  </w:num>
-  <w:num w:numId="11" w16cid:durableId="883636578">
+  <w:num w:numId="20" w16cid:durableId="1878739605">
     <w:abstractNumId w:val="8"/>
   </w:num>
-  <w:num w:numId="12" w16cid:durableId="716707065">
-    <w:abstractNumId w:val="0"/>
+  <w:num w:numId="21" w16cid:durableId="1913156624">
+    <w:abstractNumId w:val="18"/>
   </w:num>
 </w:numbering>
 </file>

</xml_diff>